<commit_message>
allow cross-origin. instant time in NetworkMessage
</commit_message>
<xml_diff>
--- a/Readme.docx
+++ b/Readme.docx
@@ -121,7 +121,7 @@
     </w:p>
     <w:p>
       <w:pPr>
-        <w:pStyle w:val="964"/>
+        <w:pStyle w:val="970"/>
         <w:numPr>
           <w:ilvl w:val="0"/>
           <w:numId w:val="10"/>
@@ -217,7 +217,7 @@
     </w:p>
     <w:p>
       <w:pPr>
-        <w:pStyle w:val="964"/>
+        <w:pStyle w:val="970"/>
         <w:numPr>
           <w:ilvl w:val="0"/>
           <w:numId w:val="10"/>
@@ -383,7 +383,7 @@
     </w:p>
     <w:p>
       <w:pPr>
-        <w:pStyle w:val="964"/>
+        <w:pStyle w:val="970"/>
         <w:numPr>
           <w:ilvl w:val="0"/>
           <w:numId w:val="12"/>
@@ -408,7 +408,7 @@
     </w:p>
     <w:p>
       <w:pPr>
-        <w:pStyle w:val="964"/>
+        <w:pStyle w:val="970"/>
         <w:numPr>
           <w:ilvl w:val="0"/>
           <w:numId w:val="12"/>
@@ -433,7 +433,7 @@
     </w:p>
     <w:p>
       <w:pPr>
-        <w:pStyle w:val="964"/>
+        <w:pStyle w:val="970"/>
         <w:numPr>
           <w:ilvl w:val="0"/>
           <w:numId w:val="12"/>
@@ -458,7 +458,7 @@
     </w:p>
     <w:p>
       <w:pPr>
-        <w:pStyle w:val="964"/>
+        <w:pStyle w:val="970"/>
         <w:numPr>
           <w:ilvl w:val="0"/>
           <w:numId w:val="12"/>
@@ -509,7 +509,7 @@
     </w:p>
     <w:p>
       <w:pPr>
-        <w:pStyle w:val="964"/>
+        <w:pStyle w:val="970"/>
         <w:numPr>
           <w:ilvl w:val="0"/>
           <w:numId w:val="15"/>
@@ -551,7 +551,7 @@
     </w:p>
     <w:p>
       <w:pPr>
-        <w:pStyle w:val="964"/>
+        <w:pStyle w:val="970"/>
         <w:numPr>
           <w:ilvl w:val="0"/>
           <w:numId w:val="15"/>
@@ -800,7 +800,7 @@
       </w:r>
       <w:r>
         <w:rPr>
-          <w:rFonts w:ascii="Arial" w:hAnsi="Arial" w:eastAsia="Arial" w:cs="Arial"/>
+          <w:rFonts w:ascii="Arial" w:hAnsi="Arial" w:cs="Arial"/>
           <w:b w:val="0"/>
           <w:bCs w:val="0"/>
           <w:sz w:val="22"/>
@@ -810,7 +810,7 @@
       </w:r>
       <w:r>
         <w:rPr>
-          <w:rFonts w:ascii="Arial" w:hAnsi="Arial" w:eastAsia="Arial" w:cs="Arial"/>
+          <w:rFonts w:ascii="Arial" w:hAnsi="Arial" w:cs="Arial"/>
           <w:b w:val="0"/>
           <w:bCs w:val="0"/>
           <w:sz w:val="22"/>
@@ -821,7 +821,7 @@
     </w:p>
     <w:p>
       <w:pPr>
-        <w:pStyle w:val="904"/>
+        <w:pStyle w:val="910"/>
         <w:suppressLineNumbers w:val="false"/>
         <w:pBdr>
           <w:top w:val="none" w:color="000000" w:sz="4" w:space="0"/>
@@ -851,7 +851,14 @@
       </w:r>
       <w:r>
         <w:rPr>
-          <w:rFonts w:ascii="Arial" w:hAnsi="Arial" w:eastAsia="Arial" w:cs="Arial"/>
+          <w:rFonts w:ascii="Arial" w:hAnsi="Arial" w:cs="Arial"/>
+          <w:sz w:val="22"/>
+          <w:szCs w:val="22"/>
+        </w:rPr>
+      </w:r>
+      <w:r>
+        <w:rPr>
+          <w:rFonts w:ascii="Arial" w:hAnsi="Arial" w:cs="Arial"/>
           <w:sz w:val="22"/>
           <w:szCs w:val="22"/>
         </w:rPr>
@@ -887,15 +894,22 @@
       </w:r>
       <w:r>
         <w:rPr>
-          <w:rFonts w:ascii="Arial" w:hAnsi="Arial" w:eastAsia="Arial" w:cs="Arial"/>
+          <w:rFonts w:ascii="Arial" w:hAnsi="Arial" w:cs="Arial"/>
           <w:sz w:val="22"/>
           <w:szCs w:val="22"/>
         </w:rPr>
       </w:r>
+      <w:r>
+        <w:rPr>
+          <w:rFonts w:ascii="Arial" w:hAnsi="Arial" w:cs="Arial"/>
+          <w:sz w:val="22"/>
+          <w:szCs w:val="22"/>
+        </w:rPr>
+      </w:r>
     </w:p>
     <w:p>
       <w:pPr>
-        <w:pStyle w:val="964"/>
+        <w:pStyle w:val="970"/>
         <w:numPr>
           <w:ilvl w:val="0"/>
           <w:numId w:val="40"/>
@@ -938,15 +952,22 @@
       </w:r>
       <w:r>
         <w:rPr>
-          <w:rFonts w:ascii="Arial" w:hAnsi="Arial" w:eastAsia="Arial" w:cs="Arial"/>
+          <w:rFonts w:ascii="Arial" w:hAnsi="Arial" w:cs="Arial"/>
           <w:sz w:val="22"/>
           <w:szCs w:val="22"/>
         </w:rPr>
       </w:r>
+      <w:r>
+        <w:rPr>
+          <w:rFonts w:ascii="Arial" w:hAnsi="Arial" w:cs="Arial"/>
+          <w:sz w:val="22"/>
+          <w:szCs w:val="22"/>
+        </w:rPr>
+      </w:r>
     </w:p>
     <w:p>
       <w:pPr>
-        <w:pStyle w:val="964"/>
+        <w:pStyle w:val="970"/>
         <w:numPr>
           <w:ilvl w:val="0"/>
           <w:numId w:val="40"/>
@@ -1007,15 +1028,22 @@
       </w:r>
       <w:r>
         <w:rPr>
-          <w:rFonts w:ascii="Arial" w:hAnsi="Arial" w:eastAsia="Arial" w:cs="Arial"/>
+          <w:rFonts w:ascii="Arial" w:hAnsi="Arial" w:cs="Arial"/>
           <w:sz w:val="22"/>
           <w:szCs w:val="22"/>
         </w:rPr>
       </w:r>
+      <w:r>
+        <w:rPr>
+          <w:rFonts w:ascii="Arial" w:hAnsi="Arial" w:cs="Arial"/>
+          <w:sz w:val="22"/>
+          <w:szCs w:val="22"/>
+        </w:rPr>
+      </w:r>
     </w:p>
     <w:p>
       <w:pPr>
-        <w:pStyle w:val="964"/>
+        <w:pStyle w:val="970"/>
         <w:numPr>
           <w:ilvl w:val="0"/>
           <w:numId w:val="40"/>
@@ -1058,15 +1086,22 @@
       </w:r>
       <w:r>
         <w:rPr>
-          <w:rFonts w:ascii="Arial" w:hAnsi="Arial" w:eastAsia="Arial" w:cs="Arial"/>
+          <w:rFonts w:ascii="Arial" w:hAnsi="Arial" w:cs="Arial"/>
           <w:sz w:val="22"/>
           <w:szCs w:val="22"/>
         </w:rPr>
       </w:r>
+      <w:r>
+        <w:rPr>
+          <w:rFonts w:ascii="Arial" w:hAnsi="Arial" w:cs="Arial"/>
+          <w:sz w:val="22"/>
+          <w:szCs w:val="22"/>
+        </w:rPr>
+      </w:r>
     </w:p>
     <w:p>
       <w:pPr>
-        <w:pStyle w:val="964"/>
+        <w:pStyle w:val="970"/>
         <w:numPr>
           <w:ilvl w:val="2"/>
           <w:numId w:val="40"/>
@@ -1112,15 +1147,22 @@
       </w:r>
       <w:r>
         <w:rPr>
-          <w:rFonts w:ascii="Arial" w:hAnsi="Arial" w:eastAsia="Arial" w:cs="Arial"/>
+          <w:rFonts w:ascii="Arial" w:hAnsi="Arial" w:cs="Arial"/>
           <w:sz w:val="22"/>
           <w:szCs w:val="22"/>
         </w:rPr>
       </w:r>
+      <w:r>
+        <w:rPr>
+          <w:rFonts w:ascii="Arial" w:hAnsi="Arial" w:cs="Arial"/>
+          <w:sz w:val="22"/>
+          <w:szCs w:val="22"/>
+        </w:rPr>
+      </w:r>
     </w:p>
     <w:p>
       <w:pPr>
-        <w:pStyle w:val="964"/>
+        <w:pStyle w:val="970"/>
         <w:numPr>
           <w:ilvl w:val="2"/>
           <w:numId w:val="40"/>
@@ -1166,15 +1208,22 @@
       </w:r>
       <w:r>
         <w:rPr>
-          <w:rFonts w:ascii="Arial" w:hAnsi="Arial" w:eastAsia="Arial" w:cs="Arial"/>
+          <w:rFonts w:ascii="Arial" w:hAnsi="Arial" w:cs="Arial"/>
           <w:sz w:val="22"/>
           <w:szCs w:val="22"/>
         </w:rPr>
       </w:r>
+      <w:r>
+        <w:rPr>
+          <w:rFonts w:ascii="Arial" w:hAnsi="Arial" w:cs="Arial"/>
+          <w:sz w:val="22"/>
+          <w:szCs w:val="22"/>
+        </w:rPr>
+      </w:r>
     </w:p>
     <w:p>
       <w:pPr>
-        <w:pStyle w:val="964"/>
+        <w:pStyle w:val="970"/>
         <w:numPr>
           <w:ilvl w:val="2"/>
           <w:numId w:val="40"/>
@@ -1220,15 +1269,22 @@
       </w:r>
       <w:r>
         <w:rPr>
-          <w:rFonts w:ascii="Arial" w:hAnsi="Arial" w:eastAsia="Arial" w:cs="Arial"/>
+          <w:rFonts w:ascii="Arial" w:hAnsi="Arial" w:cs="Arial"/>
           <w:sz w:val="22"/>
           <w:szCs w:val="22"/>
         </w:rPr>
       </w:r>
+      <w:r>
+        <w:rPr>
+          <w:rFonts w:ascii="Arial" w:hAnsi="Arial" w:cs="Arial"/>
+          <w:sz w:val="22"/>
+          <w:szCs w:val="22"/>
+        </w:rPr>
+      </w:r>
     </w:p>
     <w:p>
       <w:pPr>
-        <w:pStyle w:val="964"/>
+        <w:pStyle w:val="970"/>
         <w:numPr>
           <w:ilvl w:val="2"/>
           <w:numId w:val="40"/>
@@ -1261,7 +1317,7 @@
           <w:sz w:val="22"/>
           <w:szCs w:val="22"/>
         </w:rPr>
-        <w:t xml:space="preserve">fun isThrottled(url: String, days: Int): Boolean</w:t>
+        <w:t xml:space="preserve">fun isThrottled(url: String, hours: Int): Boolean</w:t>
       </w:r>
       <w:r>
         <w:rPr>
@@ -1310,7 +1366,14 @@
       </w:r>
       <w:r>
         <w:rPr>
-          <w:rFonts w:ascii="Arial" w:hAnsi="Arial" w:eastAsia="Arial" w:cs="Arial"/>
+          <w:rFonts w:ascii="Arial" w:hAnsi="Arial" w:cs="Arial"/>
+          <w:sz w:val="22"/>
+          <w:szCs w:val="22"/>
+        </w:rPr>
+      </w:r>
+      <w:r>
+        <w:rPr>
+          <w:rFonts w:ascii="Arial" w:hAnsi="Arial" w:cs="Arial"/>
           <w:sz w:val="22"/>
           <w:szCs w:val="22"/>
         </w:rPr>
@@ -1410,7 +1473,14 @@
       </w:r>
       <w:r>
         <w:rPr>
-          <w:rFonts w:ascii="Arial" w:hAnsi="Arial" w:eastAsia="Arial" w:cs="Arial"/>
+          <w:rFonts w:ascii="Arial" w:hAnsi="Arial" w:cs="Arial"/>
+          <w:sz w:val="22"/>
+          <w:szCs w:val="22"/>
+        </w:rPr>
+      </w:r>
+      <w:r>
+        <w:rPr>
+          <w:rFonts w:ascii="Arial" w:hAnsi="Arial" w:cs="Arial"/>
           <w:sz w:val="22"/>
           <w:szCs w:val="22"/>
         </w:rPr>
@@ -1446,15 +1516,22 @@
       </w:r>
       <w:r>
         <w:rPr>
-          <w:rFonts w:ascii="Arial" w:hAnsi="Arial" w:eastAsia="Arial" w:cs="Arial"/>
+          <w:rFonts w:ascii="Arial" w:hAnsi="Arial" w:cs="Arial"/>
           <w:sz w:val="22"/>
           <w:szCs w:val="22"/>
         </w:rPr>
       </w:r>
+      <w:r>
+        <w:rPr>
+          <w:rFonts w:ascii="Arial" w:hAnsi="Arial" w:cs="Arial"/>
+          <w:sz w:val="22"/>
+          <w:szCs w:val="22"/>
+        </w:rPr>
+      </w:r>
     </w:p>
     <w:p>
       <w:pPr>
-        <w:pStyle w:val="904"/>
+        <w:pStyle w:val="910"/>
         <w:suppressLineNumbers w:val="false"/>
         <w:pBdr>
           <w:top w:val="none" w:color="000000" w:sz="4" w:space="0"/>
@@ -1490,16 +1567,28 @@
         <w:rPr>
           <w:rFonts w:ascii="Arial" w:hAnsi="Arial" w:eastAsia="Arial" w:cs="Arial"/>
           <w:b/>
+          <w:bCs/>
           <w:color w:val="000000"/>
           <w:sz w:val="22"/>
           <w:szCs w:val="22"/>
           <w:highlight w:val="none"/>
         </w:rPr>
       </w:r>
+      <w:r>
+        <w:rPr>
+          <w:rFonts w:ascii="Arial" w:hAnsi="Arial" w:eastAsia="Arial" w:cs="Arial"/>
+          <w:b/>
+          <w:bCs/>
+          <w:color w:val="000000"/>
+          <w:sz w:val="22"/>
+          <w:szCs w:val="22"/>
+          <w:highlight w:val="none"/>
+        </w:rPr>
+      </w:r>
     </w:p>
     <w:p>
       <w:pPr>
-        <w:pStyle w:val="904"/>
+        <w:pStyle w:val="910"/>
         <w:suppressLineNumbers w:val="false"/>
         <w:pBdr>
           <w:top w:val="none" w:color="000000" w:sz="4" w:space="0"/>
@@ -1543,9 +1632,13 @@
       </w:r>
       <w:r>
         <w:rPr>
-          <w:rFonts w:ascii="Arial" w:hAnsi="Arial" w:cs="Arial"/>
+          <w:rFonts w:ascii="Arial" w:hAnsi="Arial" w:eastAsia="Arial" w:cs="Arial"/>
+          <w:b/>
+          <w:bCs/>
+          <w:color w:val="000000"/>
           <w:sz w:val="22"/>
           <w:szCs w:val="22"/>
+          <w:highlight w:val="none"/>
         </w:rPr>
       </w:r>
       <w:r>
@@ -1614,7 +1707,7 @@
     </w:p>
     <w:p>
       <w:pPr>
-        <w:pStyle w:val="964"/>
+        <w:pStyle w:val="970"/>
         <w:numPr>
           <w:ilvl w:val="0"/>
           <w:numId w:val="19"/>
@@ -1672,7 +1765,7 @@
     </w:p>
     <w:p>
       <w:pPr>
-        <w:pStyle w:val="964"/>
+        <w:pStyle w:val="970"/>
         <w:numPr>
           <w:ilvl w:val="0"/>
           <w:numId w:val="19"/>
@@ -1919,7 +2012,7 @@
     </w:p>
     <w:p>
       <w:pPr>
-        <w:pStyle w:val="964"/>
+        <w:pStyle w:val="970"/>
         <w:numPr>
           <w:ilvl w:val="0"/>
           <w:numId w:val="20"/>
@@ -1950,7 +2043,7 @@
     </w:p>
     <w:p>
       <w:pPr>
-        <w:pStyle w:val="964"/>
+        <w:pStyle w:val="970"/>
         <w:numPr>
           <w:ilvl w:val="0"/>
           <w:numId w:val="20"/>
@@ -1981,7 +2074,7 @@
     </w:p>
     <w:p>
       <w:pPr>
-        <w:pStyle w:val="964"/>
+        <w:pStyle w:val="970"/>
         <w:numPr>
           <w:ilvl w:val="0"/>
           <w:numId w:val="20"/>
@@ -2262,8 +2355,6 @@
       </w:r>
       <w:r>
         <w:rPr>
-          <w:i/>
-          <w:iCs/>
           <w:sz w:val="22"/>
           <w:szCs w:val="22"/>
           <w:highlight w:val="none"/>
@@ -2279,7 +2370,7 @@
     </w:p>
     <w:p>
       <w:pPr>
-        <w:pStyle w:val="964"/>
+        <w:pStyle w:val="970"/>
         <w:numPr>
           <w:ilvl w:val="0"/>
           <w:numId w:val="21"/>
@@ -2347,7 +2438,7 @@
       <w:hyperlink r:id="rId9" w:tooltip="https://playwright.dev/docs/docker" w:history="1">
         <w:r>
           <w:rPr>
-            <w:rStyle w:val="947"/>
+            <w:rStyle w:val="953"/>
             <w:b w:val="0"/>
             <w:bCs w:val="0"/>
             <w:highlight w:val="none"/>
@@ -2377,34 +2468,10 @@
           <w:highlight w:val="none"/>
         </w:rPr>
       </w:r>
-      <w:r>
-        <w:rPr>
-          <w:rFonts w:ascii="Arial" w:hAnsi="Arial" w:eastAsia="Arial" w:cs="Arial"/>
-          <w:color w:val="080808"/>
-          <w:sz w:val="22"/>
-          <w:szCs w:val="22"/>
-        </w:rPr>
-      </w:r>
-      <w:r>
-        <w:rPr>
-          <w:rFonts w:ascii="Arial" w:hAnsi="Arial" w:eastAsia="Arial" w:cs="Arial"/>
-          <w:color w:val="080808"/>
-          <w:sz w:val="22"/>
-          <w:szCs w:val="22"/>
-        </w:rPr>
-      </w:r>
-      <w:r/>
-      <w:r>
-        <w:rPr>
-          <w:b w:val="0"/>
-          <w:bCs w:val="0"/>
-          <w:highlight w:val="none"/>
-        </w:rPr>
-      </w:r>
     </w:p>
     <w:p>
       <w:pPr>
-        <w:pStyle w:val="964"/>
+        <w:pStyle w:val="970"/>
         <w:numPr>
           <w:ilvl w:val="0"/>
           <w:numId w:val="21"/>
@@ -2452,6 +2519,8 @@
       </w:r>
       <w:r>
         <w:rPr>
+          <w:rFonts w:ascii="Arial" w:hAnsi="Arial" w:eastAsia="Arial" w:cs="Arial"/>
+          <w:color w:val="080808"/>
           <w:sz w:val="22"/>
           <w:szCs w:val="22"/>
         </w:rPr>
@@ -2500,17 +2569,20 @@
       </w:r>
       <w:r>
         <w:rPr>
-          <w:rFonts w:ascii="Arial" w:hAnsi="Arial" w:eastAsia="Arial" w:cs="Arial"/>
-          <w:color w:val="080808"/>
           <w:sz w:val="22"/>
           <w:szCs w:val="22"/>
-          <w:highlight w:val="none"/>
+        </w:rPr>
+      </w:r>
+      <w:r>
+        <w:rPr>
+          <w:sz w:val="22"/>
+          <w:szCs w:val="22"/>
         </w:rPr>
       </w:r>
     </w:p>
     <w:p>
       <w:pPr>
-        <w:pStyle w:val="964"/>
+        <w:pStyle w:val="970"/>
         <w:numPr>
           <w:ilvl w:val="0"/>
           <w:numId w:val="41"/>
@@ -2564,13 +2636,20 @@
           <w:color w:val="080808"/>
           <w:sz w:val="22"/>
           <w:szCs w:val="22"/>
-          <w:highlight w:val="none"/>
+        </w:rPr>
+      </w:r>
+      <w:r>
+        <w:rPr>
+          <w:rFonts w:ascii="Arial" w:hAnsi="Arial" w:eastAsia="Arial" w:cs="Arial"/>
+          <w:color w:val="080808"/>
+          <w:sz w:val="22"/>
+          <w:szCs w:val="22"/>
         </w:rPr>
       </w:r>
     </w:p>
     <w:p>
       <w:pPr>
-        <w:pStyle w:val="964"/>
+        <w:pStyle w:val="970"/>
         <w:numPr>
           <w:ilvl w:val="0"/>
           <w:numId w:val="41"/>
@@ -2634,13 +2713,20 @@
           <w:color w:val="080808"/>
           <w:sz w:val="22"/>
           <w:szCs w:val="22"/>
-          <w:highlight w:val="none"/>
+        </w:rPr>
+      </w:r>
+      <w:r>
+        <w:rPr>
+          <w:rFonts w:ascii="Arial" w:hAnsi="Arial" w:eastAsia="Arial" w:cs="Arial"/>
+          <w:color w:val="080808"/>
+          <w:sz w:val="22"/>
+          <w:szCs w:val="22"/>
         </w:rPr>
       </w:r>
     </w:p>
     <w:p>
       <w:pPr>
-        <w:pStyle w:val="964"/>
+        <w:pStyle w:val="970"/>
         <w:numPr>
           <w:ilvl w:val="0"/>
           <w:numId w:val="41"/>
@@ -2694,7 +2780,6 @@
           <w:color w:val="080808"/>
           <w:sz w:val="22"/>
           <w:szCs w:val="22"/>
-          <w:highlight w:val="none"/>
         </w:rPr>
       </w:r>
       <w:r>
@@ -2703,13 +2788,12 @@
           <w:color w:val="080808"/>
           <w:sz w:val="22"/>
           <w:szCs w:val="22"/>
-          <w:highlight w:val="none"/>
         </w:rPr>
       </w:r>
     </w:p>
     <w:p>
       <w:pPr>
-        <w:pStyle w:val="964"/>
+        <w:pStyle w:val="970"/>
         <w:numPr>
           <w:ilvl w:val="0"/>
           <w:numId w:val="41"/>
@@ -2764,13 +2848,20 @@
           <w:color w:val="080808"/>
           <w:sz w:val="22"/>
           <w:szCs w:val="22"/>
-          <w:highlight w:val="none"/>
+        </w:rPr>
+      </w:r>
+      <w:r>
+        <w:rPr>
+          <w:rFonts w:ascii="Arial" w:hAnsi="Arial" w:eastAsia="Arial" w:cs="Arial"/>
+          <w:color w:val="080808"/>
+          <w:sz w:val="22"/>
+          <w:szCs w:val="22"/>
         </w:rPr>
       </w:r>
     </w:p>
     <w:p>
       <w:pPr>
-        <w:pStyle w:val="964"/>
+        <w:pStyle w:val="970"/>
         <w:numPr>
           <w:ilvl w:val="0"/>
           <w:numId w:val="41"/>
@@ -2819,7 +2910,24 @@
         <w:tab/>
         <w:t xml:space="preserve"># default random</w:t>
       </w:r>
-      <w:r/>
+      <w:r>
+        <w:rPr>
+          <w:rFonts w:ascii="Arial" w:hAnsi="Arial" w:eastAsia="Arial" w:cs="Arial"/>
+          <w:color w:val="080808"/>
+          <w:sz w:val="22"/>
+          <w:szCs w:val="22"/>
+          <w:highlight w:val="none"/>
+        </w:rPr>
+      </w:r>
+      <w:r>
+        <w:rPr>
+          <w:rFonts w:ascii="Arial" w:hAnsi="Arial" w:eastAsia="Arial" w:cs="Arial"/>
+          <w:color w:val="080808"/>
+          <w:sz w:val="22"/>
+          <w:szCs w:val="22"/>
+          <w:highlight w:val="none"/>
+        </w:rPr>
+      </w:r>
     </w:p>
     <w:p>
       <w:pPr>
@@ -2871,10 +2979,19 @@
           <w:highlight w:val="none"/>
         </w:rPr>
       </w:r>
+      <w:r>
+        <w:rPr>
+          <w:b/>
+          <w:bCs/>
+          <w:sz w:val="22"/>
+          <w:szCs w:val="22"/>
+          <w:highlight w:val="none"/>
+        </w:rPr>
+      </w:r>
     </w:p>
     <w:p>
       <w:pPr>
-        <w:pStyle w:val="964"/>
+        <w:pStyle w:val="970"/>
         <w:numPr>
           <w:ilvl w:val="0"/>
           <w:numId w:val="42"/>
@@ -2922,14 +3039,24 @@
       </w:r>
       <w:r>
         <w:rPr>
+          <w:rFonts w:ascii="Arial" w:hAnsi="Arial" w:eastAsia="Arial" w:cs="Arial"/>
+          <w:color w:val="080808"/>
           <w:sz w:val="22"/>
           <w:szCs w:val="22"/>
         </w:rPr>
       </w:r>
+      <w:r>
+        <w:rPr>
+          <w:rFonts w:ascii="Arial" w:hAnsi="Arial" w:eastAsia="Arial" w:cs="Arial"/>
+          <w:color w:val="080808"/>
+          <w:sz w:val="22"/>
+          <w:szCs w:val="22"/>
+        </w:rPr>
+      </w:r>
     </w:p>
     <w:p>
       <w:pPr>
-        <w:pStyle w:val="964"/>
+        <w:pStyle w:val="970"/>
         <w:numPr>
           <w:ilvl w:val="0"/>
           <w:numId w:val="42"/>
@@ -2977,14 +3104,24 @@
       </w:r>
       <w:r>
         <w:rPr>
+          <w:rFonts w:ascii="Arial" w:hAnsi="Arial" w:eastAsia="Arial" w:cs="Arial"/>
+          <w:color w:val="080808"/>
           <w:sz w:val="22"/>
           <w:szCs w:val="22"/>
         </w:rPr>
       </w:r>
+      <w:r>
+        <w:rPr>
+          <w:rFonts w:ascii="Arial" w:hAnsi="Arial" w:eastAsia="Arial" w:cs="Arial"/>
+          <w:color w:val="080808"/>
+          <w:sz w:val="22"/>
+          <w:szCs w:val="22"/>
+        </w:rPr>
+      </w:r>
     </w:p>
     <w:p>
       <w:pPr>
-        <w:pStyle w:val="964"/>
+        <w:pStyle w:val="970"/>
         <w:numPr>
           <w:ilvl w:val="0"/>
           <w:numId w:val="42"/>
@@ -3036,14 +3173,24 @@
       </w:r>
       <w:r>
         <w:rPr>
+          <w:rFonts w:ascii="Arial" w:hAnsi="Arial" w:eastAsia="Arial" w:cs="Arial"/>
+          <w:color w:val="080808"/>
           <w:sz w:val="22"/>
           <w:szCs w:val="22"/>
         </w:rPr>
       </w:r>
+      <w:r>
+        <w:rPr>
+          <w:rFonts w:ascii="Arial" w:hAnsi="Arial" w:eastAsia="Arial" w:cs="Arial"/>
+          <w:color w:val="080808"/>
+          <w:sz w:val="22"/>
+          <w:szCs w:val="22"/>
+        </w:rPr>
+      </w:r>
     </w:p>
     <w:p>
       <w:pPr>
-        <w:pStyle w:val="964"/>
+        <w:pStyle w:val="970"/>
         <w:numPr>
           <w:ilvl w:val="0"/>
           <w:numId w:val="42"/>
@@ -3091,14 +3238,24 @@
       </w:r>
       <w:r>
         <w:rPr>
+          <w:rFonts w:ascii="Arial" w:hAnsi="Arial" w:eastAsia="Arial" w:cs="Arial"/>
+          <w:color w:val="080808"/>
           <w:sz w:val="22"/>
           <w:szCs w:val="22"/>
         </w:rPr>
       </w:r>
+      <w:r>
+        <w:rPr>
+          <w:rFonts w:ascii="Arial" w:hAnsi="Arial" w:eastAsia="Arial" w:cs="Arial"/>
+          <w:color w:val="080808"/>
+          <w:sz w:val="22"/>
+          <w:szCs w:val="22"/>
+        </w:rPr>
+      </w:r>
     </w:p>
     <w:p>
       <w:pPr>
-        <w:pStyle w:val="964"/>
+        <w:pStyle w:val="970"/>
         <w:numPr>
           <w:ilvl w:val="0"/>
           <w:numId w:val="42"/>
@@ -3140,18 +3297,30 @@
       </w:r>
       <w:r>
         <w:rPr>
+          <w:rFonts w:ascii="Arial" w:hAnsi="Arial" w:eastAsia="Arial" w:cs="Arial"/>
           <w:b/>
           <w:bCs/>
           <w:i/>
-          <w:iCs/>
+          <w:color w:val="080808"/>
           <w:sz w:val="22"/>
           <w:szCs w:val="22"/>
         </w:rPr>
       </w:r>
+      <w:r>
+        <w:rPr>
+          <w:rFonts w:ascii="Arial" w:hAnsi="Arial" w:eastAsia="Arial" w:cs="Arial"/>
+          <w:b/>
+          <w:bCs/>
+          <w:i/>
+          <w:color w:val="080808"/>
+          <w:sz w:val="22"/>
+          <w:szCs w:val="22"/>
+        </w:rPr>
+      </w:r>
     </w:p>
     <w:p>
       <w:pPr>
-        <w:pStyle w:val="964"/>
+        <w:pStyle w:val="970"/>
         <w:numPr>
           <w:ilvl w:val="0"/>
           <w:numId w:val="42"/>
@@ -3194,7 +3363,8 @@
           <w:b/>
           <w:bCs/>
           <w:i/>
-          <w:iCs/>
+          <w:sz w:val="22"/>
+          <w:szCs w:val="22"/>
         </w:rPr>
       </w:r>
       <w:r>
@@ -3202,7 +3372,8 @@
           <w:b/>
           <w:bCs/>
           <w:i/>
-          <w:iCs/>
+          <w:sz w:val="22"/>
+          <w:szCs w:val="22"/>
         </w:rPr>
       </w:r>
     </w:p>
@@ -3276,6 +3447,204 @@
         </w:rPr>
         <w:t xml:space="preserve">REST Endpoints</w:t>
       </w:r>
+      <w:r>
+        <w:rPr>
+          <w:b/>
+          <w:bCs/>
+          <w:highlight w:val="none"/>
+        </w:rPr>
+      </w:r>
+      <w:r>
+        <w:rPr>
+          <w:b/>
+          <w:bCs/>
+          <w:highlight w:val="none"/>
+        </w:rPr>
+      </w:r>
+    </w:p>
+    <w:p>
+      <w:pPr>
+        <w:suppressLineNumbers w:val="false"/>
+        <w:pBdr>
+          <w:top w:val="none" w:color="000000" w:sz="4" w:space="0"/>
+          <w:left w:val="none" w:color="000000" w:sz="4" w:space="0"/>
+          <w:bottom w:val="none" w:color="000000" w:sz="4" w:space="0"/>
+          <w:right w:val="none" w:color="000000" w:sz="4" w:space="0"/>
+        </w:pBdr>
+        <w:shd w:val="clear" w:color="ffffff" w:fill="ffffff"/>
+        <w:spacing w:after="0" w:before="0" w:line="276" w:lineRule="auto"/>
+        <w:ind w:right="0" w:firstLine="0" w:left="0"/>
+        <w:contextualSpacing w:val="false"/>
+        <w:jc w:val="left"/>
+        <w:rPr>
+          <w:b/>
+          <w:bCs/>
+          <w:highlight w:val="none"/>
+        </w:rPr>
+      </w:pPr>
+      <w:r>
+        <w:rPr>
+          <w:b/>
+          <w:bCs/>
+          <w:highlight w:val="none"/>
+        </w:rPr>
+        <w:t xml:space="preserve">Authentication</w:t>
+      </w:r>
+      <w:r>
+        <w:rPr>
+          <w:b/>
+          <w:bCs/>
+          <w:highlight w:val="none"/>
+        </w:rPr>
+      </w:r>
+    </w:p>
+    <w:p>
+      <w:pPr>
+        <w:suppressLineNumbers w:val="false"/>
+        <w:pBdr>
+          <w:top w:val="none" w:color="000000" w:sz="4" w:space="0"/>
+          <w:left w:val="none" w:color="000000" w:sz="4" w:space="0"/>
+          <w:bottom w:val="none" w:color="000000" w:sz="4" w:space="0"/>
+          <w:right w:val="none" w:color="000000" w:sz="4" w:space="0"/>
+        </w:pBdr>
+        <w:shd w:val="clear" w:color="ffffff" w:fill="ffffff"/>
+        <w:spacing w:after="0" w:before="0" w:line="276" w:lineRule="auto"/>
+        <w:ind w:right="0" w:firstLine="0" w:left="0"/>
+        <w:contextualSpacing w:val="false"/>
+        <w:jc w:val="left"/>
+        <w:rPr>
+          <w:b/>
+          <w:bCs/>
+          <w:i/>
+          <w:color w:val="70ad47"/>
+          <w:sz w:val="22"/>
+          <w:szCs w:val="22"/>
+        </w:rPr>
+      </w:pPr>
+      <w:r>
+        <w:rPr>
+          <w:rFonts w:ascii="Arial" w:hAnsi="Arial" w:eastAsia="Arial" w:cs="Arial"/>
+          <w:b/>
+          <w:bCs/>
+          <w:i/>
+          <w:iCs/>
+          <w:color w:val="70ad47"/>
+          <w:sz w:val="22"/>
+          <w:szCs w:val="22"/>
+        </w:rPr>
+        <w:t xml:space="preserve">POST /auth/login</w:t>
+      </w:r>
+      <w:r>
+        <w:rPr>
+          <w:b/>
+          <w:bCs/>
+          <w:i/>
+          <w:iCs/>
+          <w:color w:val="70ad47"/>
+          <w:sz w:val="22"/>
+          <w:szCs w:val="22"/>
+        </w:rPr>
+      </w:r>
+    </w:p>
+    <w:p>
+      <w:pPr>
+        <w:suppressLineNumbers w:val="false"/>
+        <w:pBdr>
+          <w:top w:val="none" w:color="000000" w:sz="4" w:space="0"/>
+          <w:left w:val="none" w:color="000000" w:sz="4" w:space="0"/>
+          <w:bottom w:val="none" w:color="000000" w:sz="4" w:space="0"/>
+          <w:right w:val="none" w:color="000000" w:sz="4" w:space="0"/>
+        </w:pBdr>
+        <w:shd w:val="clear" w:color="ffffff" w:fill="ffffff"/>
+        <w:spacing w:after="0" w:before="0" w:line="276" w:lineRule="auto"/>
+        <w:ind w:right="0" w:firstLine="0" w:left="0"/>
+        <w:contextualSpacing w:val="false"/>
+        <w:jc w:val="left"/>
+        <w:rPr>
+          <w:b/>
+          <w:bCs/>
+          <w:highlight w:val="none"/>
+        </w:rPr>
+      </w:pPr>
+      <w:r>
+        <w:rPr>
+          <w:b/>
+          <w:bCs/>
+          <w:highlight w:val="none"/>
+        </w:rPr>
+      </w:r>
+      <w:r>
+        <w:rPr>
+          <w:b/>
+          <w:bCs/>
+          <w:highlight w:val="none"/>
+        </w:rPr>
+        <w:t xml:space="preserve">Accepts: { username: string , password: string }</w:t>
+      </w:r>
+      <w:r>
+        <w:rPr>
+          <w:b/>
+          <w:bCs/>
+          <w:highlight w:val="none"/>
+        </w:rPr>
+      </w:r>
+    </w:p>
+    <w:p>
+      <w:pPr>
+        <w:suppressLineNumbers w:val="false"/>
+        <w:pBdr>
+          <w:top w:val="none" w:color="000000" w:sz="4" w:space="0"/>
+          <w:left w:val="none" w:color="000000" w:sz="4" w:space="0"/>
+          <w:bottom w:val="none" w:color="000000" w:sz="4" w:space="0"/>
+          <w:right w:val="none" w:color="000000" w:sz="4" w:space="0"/>
+        </w:pBdr>
+        <w:shd w:val="clear" w:color="ffffff" w:fill="ffffff"/>
+        <w:spacing w:after="0" w:before="0" w:line="276" w:lineRule="auto"/>
+        <w:ind w:right="0" w:firstLine="0" w:left="0"/>
+        <w:contextualSpacing w:val="false"/>
+        <w:jc w:val="left"/>
+        <w:rPr>
+          <w:b/>
+          <w:bCs/>
+          <w:highlight w:val="none"/>
+        </w:rPr>
+      </w:pPr>
+      <w:r>
+        <w:rPr>
+          <w:b/>
+          <w:bCs/>
+          <w:highlight w:val="none"/>
+        </w:rPr>
+        <w:t xml:space="preserve">Returns: {token: string}</w:t>
+      </w:r>
+      <w:r>
+        <w:rPr>
+          <w:b/>
+          <w:bCs/>
+          <w:highlight w:val="none"/>
+        </w:rPr>
+      </w:r>
+    </w:p>
+    <w:p>
+      <w:pPr>
+        <w:suppressLineNumbers w:val="false"/>
+        <w:pBdr>
+          <w:top w:val="none" w:color="000000" w:sz="4" w:space="0"/>
+          <w:left w:val="none" w:color="000000" w:sz="4" w:space="0"/>
+          <w:bottom w:val="none" w:color="000000" w:sz="4" w:space="0"/>
+          <w:right w:val="none" w:color="000000" w:sz="4" w:space="0"/>
+        </w:pBdr>
+        <w:shd w:val="clear" w:color="ffffff" w:fill="ffffff"/>
+        <w:spacing w:after="0" w:before="0" w:line="276" w:lineRule="auto"/>
+        <w:ind w:right="0" w:firstLine="0" w:left="0"/>
+        <w:contextualSpacing w:val="false"/>
+        <w:jc w:val="left"/>
+        <w:rPr>
+          <w:b/>
+          <w:bCs/>
+          <w:highlight w:val="none"/>
+        </w:rPr>
+      </w:pPr>
       <w:r>
         <w:rPr>
           <w:b/>
@@ -3313,7 +3682,15 @@
           <w:bCs/>
           <w:highlight w:val="none"/>
         </w:rPr>
-        <w:t xml:space="preserve">Results API</w:t>
+        <w:t xml:space="preserve">Resu</w:t>
+      </w:r>
+      <w:r>
+        <w:rPr>
+          <w:b/>
+          <w:bCs/>
+          <w:highlight w:val="none"/>
+        </w:rPr>
+        <w:t xml:space="preserve">lts API</w:t>
       </w:r>
       <w:r/>
     </w:p>
@@ -4037,6 +4414,53 @@
       <w:r>
         <w:rPr>
           <w:rFonts w:ascii="Arial" w:hAnsi="Arial" w:cs="Arial"/>
+          <w:b w:val="0"/>
+          <w:bCs w:val="0"/>
+          <w:color w:val="000000" w:themeColor="text1"/>
+          <w:sz w:val="22"/>
+          <w:szCs w:val="22"/>
+          <w:highlight w:val="none"/>
+        </w:rPr>
+      </w:r>
+    </w:p>
+    <w:p>
+      <w:pPr>
+        <w:suppressLineNumbers w:val="false"/>
+        <w:pBdr>
+          <w:top w:val="none" w:color="000000" w:sz="4" w:space="0"/>
+          <w:left w:val="none" w:color="000000" w:sz="4" w:space="0"/>
+          <w:bottom w:val="none" w:color="000000" w:sz="4" w:space="0"/>
+          <w:right w:val="none" w:color="000000" w:sz="4" w:space="0"/>
+        </w:pBdr>
+        <w:shd w:val="clear" w:color="ffffff" w:fill="ffffff"/>
+        <w:spacing w:after="0" w:before="0" w:line="276" w:lineRule="auto"/>
+        <w:ind w:right="0" w:firstLine="0" w:left="0"/>
+        <w:contextualSpacing w:val="false"/>
+        <w:jc w:val="left"/>
+        <w:rPr>
+          <w:rFonts w:ascii="Arial" w:hAnsi="Arial" w:eastAsia="Arial" w:cs="Arial"/>
+          <w:b w:val="0"/>
+          <w:bCs w:val="0"/>
+          <w:color w:val="000000" w:themeColor="text1"/>
+          <w:sz w:val="22"/>
+          <w:szCs w:val="22"/>
+          <w:highlight w:val="none"/>
+        </w:rPr>
+      </w:pPr>
+      <w:r>
+        <w:rPr>
+          <w:rFonts w:ascii="Arial" w:hAnsi="Arial" w:eastAsia="Arial" w:cs="Arial"/>
+          <w:b w:val="0"/>
+          <w:bCs w:val="0"/>
+          <w:color w:val="000000" w:themeColor="text1"/>
+          <w:sz w:val="22"/>
+          <w:szCs w:val="22"/>
+          <w:highlight w:val="none"/>
+        </w:rPr>
+      </w:r>
+      <w:r>
+        <w:rPr>
+          <w:rFonts w:ascii="Arial" w:hAnsi="Arial" w:eastAsia="Arial" w:cs="Arial"/>
           <w:b w:val="0"/>
           <w:bCs w:val="0"/>
           <w:color w:val="000000" w:themeColor="text1"/>
@@ -8096,7 +8520,7 @@
     </w:p>
     <w:p>
       <w:pPr>
-        <w:pStyle w:val="964"/>
+        <w:pStyle w:val="970"/>
         <w:numPr>
           <w:ilvl w:val="0"/>
           <w:numId w:val="36"/>
@@ -8144,7 +8568,7 @@
     </w:p>
     <w:p>
       <w:pPr>
-        <w:pStyle w:val="964"/>
+        <w:pStyle w:val="970"/>
         <w:numPr>
           <w:ilvl w:val="0"/>
           <w:numId w:val="36"/>
@@ -8280,8 +8704,8 @@
       </w:r>
       <w:r>
         <w:rPr>
-          <w:b/>
-          <w:bCs/>
+          <w:b w:val="0"/>
+          <w:bCs w:val="0"/>
           <w:highlight w:val="none"/>
         </w:rPr>
       </w:r>
@@ -8330,8 +8754,8 @@
       </w:r>
       <w:r>
         <w:rPr>
-          <w:b w:val="0"/>
-          <w:bCs w:val="0"/>
+          <w:b/>
+          <w:bCs/>
           <w:highlight w:val="none"/>
         </w:rPr>
       </w:r>
@@ -8398,7 +8822,6 @@
           <w:b/>
           <w:bCs/>
           <w:i/>
-          <w:iCs/>
           <w:color w:val="70ad47" w:themeColor="accent6"/>
         </w:rPr>
       </w:r>
@@ -8476,7 +8899,9 @@
       </w:r>
       <w:r>
         <w:rPr>
-          <w:highlight w:val="none"/>
+          <w:rFonts w:ascii="Times New Roman" w:hAnsi="Times New Roman" w:eastAsia="Times New Roman" w:cs="Times New Roman"/>
+          <w:sz w:val="24"/>
+          <w:szCs w:val="24"/>
         </w:rPr>
       </w:r>
       <w:r>
@@ -8515,8 +8940,7 @@
       </w:r>
       <w:r>
         <w:rPr>
-          <w:rFonts w:ascii="Times New Roman" w:hAnsi="Times New Roman" w:eastAsia="Times New Roman" w:cs="Times New Roman"/>
-          <w:sz w:val="24"/>
+          <w:highlight w:val="none"/>
         </w:rPr>
       </w:r>
       <w:r>
@@ -8567,7 +8991,7 @@
           <w:b/>
           <w:bCs/>
           <w:i/>
-          <w:iCs/>
+          <w:highlight w:val="none"/>
         </w:rPr>
       </w:r>
       <w:r>
@@ -8652,11 +9076,10 @@
       </w:r>
       <w:r>
         <w:rPr>
-          <w:rFonts w:ascii="Arial" w:hAnsi="Arial" w:eastAsia="Arial" w:cs="Arial"/>
+          <w:rFonts w:ascii="Arial" w:hAnsi="Arial" w:cs="Arial"/>
           <w:b/>
           <w:bCs/>
           <w:i/>
-          <w:iCs/>
           <w:color w:val="000000" w:themeColor="text1"/>
           <w:sz w:val="22"/>
           <w:szCs w:val="22"/>
@@ -8765,11 +9188,10 @@
       </w:r>
       <w:r>
         <w:rPr>
-          <w:rFonts w:ascii="Arial" w:hAnsi="Arial" w:eastAsia="Arial" w:cs="Arial"/>
+          <w:rFonts w:ascii="Arial" w:hAnsi="Arial" w:cs="Arial"/>
           <w:b/>
           <w:bCs/>
           <w:i/>
-          <w:iCs/>
           <w:color w:val="000000" w:themeColor="text1"/>
           <w:sz w:val="22"/>
           <w:szCs w:val="22"/>
@@ -8891,11 +9313,10 @@
       </w:r>
       <w:r>
         <w:rPr>
-          <w:rFonts w:ascii="Arial" w:hAnsi="Arial" w:eastAsia="Arial" w:cs="Arial"/>
+          <w:rFonts w:ascii="Arial" w:hAnsi="Arial" w:cs="Arial"/>
           <w:b/>
           <w:bCs/>
           <w:i/>
-          <w:iCs/>
           <w:color w:val="000000" w:themeColor="text1"/>
           <w:sz w:val="22"/>
           <w:szCs w:val="22"/>
@@ -8995,7 +9416,6 @@
           <w:b/>
           <w:bCs/>
           <w:i/>
-          <w:iCs/>
           <w:color w:val="000000" w:themeColor="text1"/>
           <w:sz w:val="22"/>
           <w:szCs w:val="22"/>
@@ -9149,7 +9569,6 @@
           <w:b/>
           <w:bCs/>
           <w:i/>
-          <w:iCs/>
         </w:rPr>
       </w:r>
       <w:r>
@@ -9233,7 +9652,6 @@
           <w:b/>
           <w:bCs/>
           <w:i/>
-          <w:iCs/>
         </w:rPr>
       </w:r>
       <w:r>
@@ -9281,7 +9699,7 @@
       </w:r>
       <w:r>
         <w:rPr>
-          <w:rFonts w:ascii="Arial" w:hAnsi="Arial" w:eastAsia="Arial" w:cs="Arial"/>
+          <w:rFonts w:ascii="Arial" w:hAnsi="Arial" w:cs="Arial"/>
           <w:b w:val="0"/>
           <w:bCs w:val="0"/>
           <w:color w:val="000000" w:themeColor="text1"/>
@@ -15881,9 +16299,9 @@
     <w:lsdException w:name="Bibliography" w:uiPriority="37"/>
     <w:lsdException w:name="TOC Heading" w:uiPriority="39" w:qFormat="1"/>
   </w:latentStyles>
-  <w:style w:type="character" w:styleId="775">
+  <w:style w:type="character" w:styleId="781">
     <w:name w:val="Placeholder Text"/>
-    <w:basedOn w:val="911"/>
+    <w:basedOn w:val="917"/>
     <w:uiPriority w:val="99"/>
     <w:semiHidden/>
     <w:pPr>
@@ -15895,9 +16313,9 @@
       <w:color w:val="666666"/>
     </w:rPr>
   </w:style>
-  <w:style w:type="table" w:styleId="776">
+  <w:style w:type="table" w:styleId="782">
     <w:name w:val="Table Grid"/>
-    <w:basedOn w:val="961"/>
+    <w:basedOn w:val="967"/>
     <w:uiPriority w:val="59"/>
     <w:pPr>
       <w:pBdr/>
@@ -16094,9 +16512,9 @@
       </w:tcPr>
     </w:tblStylePr>
   </w:style>
-  <w:style w:type="table" w:styleId="777">
+  <w:style w:type="table" w:styleId="783">
     <w:name w:val="Table Grid Light"/>
-    <w:basedOn w:val="961"/>
+    <w:basedOn w:val="967"/>
     <w:uiPriority w:val="59"/>
     <w:pPr>
       <w:pBdr/>
@@ -16293,9 +16711,9 @@
       </w:tcPr>
     </w:tblStylePr>
   </w:style>
-  <w:style w:type="table" w:styleId="778">
+  <w:style w:type="table" w:styleId="784">
     <w:name w:val="Plain Table 1"/>
-    <w:basedOn w:val="961"/>
+    <w:basedOn w:val="967"/>
     <w:uiPriority w:val="59"/>
     <w:pPr>
       <w:pBdr/>
@@ -16518,9 +16936,9 @@
       </w:tcPr>
     </w:tblStylePr>
   </w:style>
-  <w:style w:type="table" w:styleId="779">
+  <w:style w:type="table" w:styleId="785">
     <w:name w:val="Plain Table 2"/>
-    <w:basedOn w:val="961"/>
+    <w:basedOn w:val="967"/>
     <w:uiPriority w:val="59"/>
     <w:pPr>
       <w:pBdr/>
@@ -16751,9 +17169,9 @@
       </w:tcPr>
     </w:tblStylePr>
   </w:style>
-  <w:style w:type="table" w:styleId="780">
+  <w:style w:type="table" w:styleId="786">
     <w:name w:val="Plain Table 3"/>
-    <w:basedOn w:val="961"/>
+    <w:basedOn w:val="967"/>
     <w:uiPriority w:val="99"/>
     <w:pPr>
       <w:pBdr/>
@@ -16981,9 +17399,9 @@
       </w:tcPr>
     </w:tblStylePr>
   </w:style>
-  <w:style w:type="table" w:styleId="781">
+  <w:style w:type="table" w:styleId="787">
     <w:name w:val="Plain Table 4"/>
-    <w:basedOn w:val="961"/>
+    <w:basedOn w:val="967"/>
     <w:uiPriority w:val="99"/>
     <w:pPr>
       <w:pBdr/>
@@ -17197,9 +17615,9 @@
       </w:tcPr>
     </w:tblStylePr>
   </w:style>
-  <w:style w:type="table" w:styleId="782">
+  <w:style w:type="table" w:styleId="788">
     <w:name w:val="Plain Table 5"/>
-    <w:basedOn w:val="961"/>
+    <w:basedOn w:val="967"/>
     <w:uiPriority w:val="99"/>
     <w:pPr>
       <w:pBdr/>
@@ -17430,9 +17848,9 @@
       </w:tcPr>
     </w:tblStylePr>
   </w:style>
-  <w:style w:type="table" w:styleId="783">
+  <w:style w:type="table" w:styleId="789">
     <w:name w:val="Grid Table 1 Light"/>
-    <w:basedOn w:val="961"/>
+    <w:basedOn w:val="967"/>
     <w:uiPriority w:val="99"/>
     <w:pPr>
       <w:pBdr/>
@@ -17653,9 +18071,9 @@
       </w:tcPr>
     </w:tblStylePr>
   </w:style>
-  <w:style w:type="table" w:styleId="784">
+  <w:style w:type="table" w:styleId="790">
     <w:name w:val="Grid Table 1 Light - Accent 1"/>
-    <w:basedOn w:val="961"/>
+    <w:basedOn w:val="967"/>
     <w:uiPriority w:val="99"/>
     <w:pPr>
       <w:pBdr/>
@@ -17876,9 +18294,9 @@
       </w:tcPr>
     </w:tblStylePr>
   </w:style>
-  <w:style w:type="table" w:styleId="785">
+  <w:style w:type="table" w:styleId="791">
     <w:name w:val="Grid Table 1 Light - Accent 2"/>
-    <w:basedOn w:val="961"/>
+    <w:basedOn w:val="967"/>
     <w:uiPriority w:val="99"/>
     <w:pPr>
       <w:pBdr/>
@@ -18099,9 +18517,9 @@
       </w:tcPr>
     </w:tblStylePr>
   </w:style>
-  <w:style w:type="table" w:styleId="786">
+  <w:style w:type="table" w:styleId="792">
     <w:name w:val="Grid Table 1 Light - Accent 3"/>
-    <w:basedOn w:val="961"/>
+    <w:basedOn w:val="967"/>
     <w:uiPriority w:val="99"/>
     <w:pPr>
       <w:pBdr/>
@@ -18322,9 +18740,9 @@
       </w:tcPr>
     </w:tblStylePr>
   </w:style>
-  <w:style w:type="table" w:styleId="787">
+  <w:style w:type="table" w:styleId="793">
     <w:name w:val="Grid Table 1 Light - Accent 4"/>
-    <w:basedOn w:val="961"/>
+    <w:basedOn w:val="967"/>
     <w:uiPriority w:val="99"/>
     <w:pPr>
       <w:pBdr/>
@@ -18545,9 +18963,9 @@
       </w:tcPr>
     </w:tblStylePr>
   </w:style>
-  <w:style w:type="table" w:styleId="788">
+  <w:style w:type="table" w:styleId="794">
     <w:name w:val="Grid Table 1 Light - Accent 5"/>
-    <w:basedOn w:val="961"/>
+    <w:basedOn w:val="967"/>
     <w:uiPriority w:val="99"/>
     <w:pPr>
       <w:pBdr/>
@@ -18768,9 +19186,9 @@
       </w:tcPr>
     </w:tblStylePr>
   </w:style>
-  <w:style w:type="table" w:styleId="789">
+  <w:style w:type="table" w:styleId="795">
     <w:name w:val="Grid Table 1 Light - Accent 6"/>
-    <w:basedOn w:val="961"/>
+    <w:basedOn w:val="967"/>
     <w:uiPriority w:val="99"/>
     <w:pPr>
       <w:pBdr/>
@@ -18991,9 +19409,9 @@
       </w:tcPr>
     </w:tblStylePr>
   </w:style>
-  <w:style w:type="table" w:styleId="790">
+  <w:style w:type="table" w:styleId="796">
     <w:name w:val="Grid Table 2"/>
-    <w:basedOn w:val="961"/>
+    <w:basedOn w:val="967"/>
     <w:uiPriority w:val="99"/>
     <w:pPr>
       <w:pBdr/>
@@ -19223,9 +19641,9 @@
       </w:tcPr>
     </w:tblStylePr>
   </w:style>
-  <w:style w:type="table" w:styleId="791">
+  <w:style w:type="table" w:styleId="797">
     <w:name w:val="Grid Table 2 - Accent 1"/>
-    <w:basedOn w:val="961"/>
+    <w:basedOn w:val="967"/>
     <w:uiPriority w:val="99"/>
     <w:pPr>
       <w:pBdr/>
@@ -19455,9 +19873,9 @@
       </w:tcPr>
     </w:tblStylePr>
   </w:style>
-  <w:style w:type="table" w:styleId="792">
+  <w:style w:type="table" w:styleId="798">
     <w:name w:val="Grid Table 2 - Accent 2"/>
-    <w:basedOn w:val="961"/>
+    <w:basedOn w:val="967"/>
     <w:uiPriority w:val="99"/>
     <w:pPr>
       <w:pBdr/>
@@ -19687,9 +20105,9 @@
       </w:tcPr>
     </w:tblStylePr>
   </w:style>
-  <w:style w:type="table" w:styleId="793">
+  <w:style w:type="table" w:styleId="799">
     <w:name w:val="Grid Table 2 - Accent 3"/>
-    <w:basedOn w:val="961"/>
+    <w:basedOn w:val="967"/>
     <w:uiPriority w:val="99"/>
     <w:pPr>
       <w:pBdr/>
@@ -19919,9 +20337,9 @@
       </w:tcPr>
     </w:tblStylePr>
   </w:style>
-  <w:style w:type="table" w:styleId="794">
+  <w:style w:type="table" w:styleId="800">
     <w:name w:val="Grid Table 2 - Accent 4"/>
-    <w:basedOn w:val="961"/>
+    <w:basedOn w:val="967"/>
     <w:uiPriority w:val="99"/>
     <w:pPr>
       <w:pBdr/>
@@ -20151,9 +20569,9 @@
       </w:tcPr>
     </w:tblStylePr>
   </w:style>
-  <w:style w:type="table" w:styleId="795">
+  <w:style w:type="table" w:styleId="801">
     <w:name w:val="Grid Table 2 - Accent 5"/>
-    <w:basedOn w:val="961"/>
+    <w:basedOn w:val="967"/>
     <w:uiPriority w:val="99"/>
     <w:pPr>
       <w:pBdr/>
@@ -20383,9 +20801,9 @@
       </w:tcPr>
     </w:tblStylePr>
   </w:style>
-  <w:style w:type="table" w:styleId="796">
+  <w:style w:type="table" w:styleId="802">
     <w:name w:val="Grid Table 2 - Accent 6"/>
-    <w:basedOn w:val="961"/>
+    <w:basedOn w:val="967"/>
     <w:uiPriority w:val="99"/>
     <w:pPr>
       <w:pBdr/>
@@ -20615,9 +21033,9 @@
       </w:tcPr>
     </w:tblStylePr>
   </w:style>
-  <w:style w:type="table" w:styleId="797">
+  <w:style w:type="table" w:styleId="803">
     <w:name w:val="Grid Table 3"/>
-    <w:basedOn w:val="961"/>
+    <w:basedOn w:val="967"/>
     <w:uiPriority w:val="99"/>
     <w:pPr>
       <w:pBdr/>
@@ -20860,9 +21278,9 @@
       </w:tcPr>
     </w:tblStylePr>
   </w:style>
-  <w:style w:type="table" w:styleId="798">
+  <w:style w:type="table" w:styleId="804">
     <w:name w:val="Grid Table 3 - Accent 1"/>
-    <w:basedOn w:val="961"/>
+    <w:basedOn w:val="967"/>
     <w:uiPriority w:val="99"/>
     <w:pPr>
       <w:pBdr/>
@@ -21105,9 +21523,9 @@
       </w:tcPr>
     </w:tblStylePr>
   </w:style>
-  <w:style w:type="table" w:styleId="799">
+  <w:style w:type="table" w:styleId="805">
     <w:name w:val="Grid Table 3 - Accent 2"/>
-    <w:basedOn w:val="961"/>
+    <w:basedOn w:val="967"/>
     <w:uiPriority w:val="99"/>
     <w:pPr>
       <w:pBdr/>
@@ -21350,9 +21768,9 @@
       </w:tcPr>
     </w:tblStylePr>
   </w:style>
-  <w:style w:type="table" w:styleId="800">
+  <w:style w:type="table" w:styleId="806">
     <w:name w:val="Grid Table 3 - Accent 3"/>
-    <w:basedOn w:val="961"/>
+    <w:basedOn w:val="967"/>
     <w:uiPriority w:val="99"/>
     <w:pPr>
       <w:pBdr/>
@@ -21595,9 +22013,9 @@
       </w:tcPr>
     </w:tblStylePr>
   </w:style>
-  <w:style w:type="table" w:styleId="801">
+  <w:style w:type="table" w:styleId="807">
     <w:name w:val="Grid Table 3 - Accent 4"/>
-    <w:basedOn w:val="961"/>
+    <w:basedOn w:val="967"/>
     <w:uiPriority w:val="99"/>
     <w:pPr>
       <w:pBdr/>
@@ -21840,9 +22258,9 @@
       </w:tcPr>
     </w:tblStylePr>
   </w:style>
-  <w:style w:type="table" w:styleId="802">
+  <w:style w:type="table" w:styleId="808">
     <w:name w:val="Grid Table 3 - Accent 5"/>
-    <w:basedOn w:val="961"/>
+    <w:basedOn w:val="967"/>
     <w:uiPriority w:val="99"/>
     <w:pPr>
       <w:pBdr/>
@@ -22085,9 +22503,9 @@
       </w:tcPr>
     </w:tblStylePr>
   </w:style>
-  <w:style w:type="table" w:styleId="803">
+  <w:style w:type="table" w:styleId="809">
     <w:name w:val="Grid Table 3 - Accent 6"/>
-    <w:basedOn w:val="961"/>
+    <w:basedOn w:val="967"/>
     <w:uiPriority w:val="99"/>
     <w:pPr>
       <w:pBdr/>
@@ -22330,9 +22748,9 @@
       </w:tcPr>
     </w:tblStylePr>
   </w:style>
-  <w:style w:type="table" w:styleId="804">
+  <w:style w:type="table" w:styleId="810">
     <w:name w:val="Grid Table 4"/>
-    <w:basedOn w:val="961"/>
+    <w:basedOn w:val="967"/>
     <w:uiPriority w:val="59"/>
     <w:pPr>
       <w:pBdr/>
@@ -22563,9 +22981,9 @@
       </w:tcPr>
     </w:tblStylePr>
   </w:style>
-  <w:style w:type="table" w:styleId="805">
+  <w:style w:type="table" w:styleId="811">
     <w:name w:val="Grid Table 4 - Accent 1"/>
-    <w:basedOn w:val="961"/>
+    <w:basedOn w:val="967"/>
     <w:uiPriority w:val="59"/>
     <w:pPr>
       <w:pBdr/>
@@ -22796,9 +23214,9 @@
       </w:tcPr>
     </w:tblStylePr>
   </w:style>
-  <w:style w:type="table" w:styleId="806">
+  <w:style w:type="table" w:styleId="812">
     <w:name w:val="Grid Table 4 - Accent 2"/>
-    <w:basedOn w:val="961"/>
+    <w:basedOn w:val="967"/>
     <w:uiPriority w:val="59"/>
     <w:pPr>
       <w:pBdr/>
@@ -23029,9 +23447,9 @@
       </w:tcPr>
     </w:tblStylePr>
   </w:style>
-  <w:style w:type="table" w:styleId="807">
+  <w:style w:type="table" w:styleId="813">
     <w:name w:val="Grid Table 4 - Accent 3"/>
-    <w:basedOn w:val="961"/>
+    <w:basedOn w:val="967"/>
     <w:uiPriority w:val="59"/>
     <w:pPr>
       <w:pBdr/>
@@ -23262,9 +23680,9 @@
       </w:tcPr>
     </w:tblStylePr>
   </w:style>
-  <w:style w:type="table" w:styleId="808">
+  <w:style w:type="table" w:styleId="814">
     <w:name w:val="Grid Table 4 - Accent 4"/>
-    <w:basedOn w:val="961"/>
+    <w:basedOn w:val="967"/>
     <w:uiPriority w:val="59"/>
     <w:pPr>
       <w:pBdr/>
@@ -23495,9 +23913,9 @@
       </w:tcPr>
     </w:tblStylePr>
   </w:style>
-  <w:style w:type="table" w:styleId="809">
+  <w:style w:type="table" w:styleId="815">
     <w:name w:val="Grid Table 4 - Accent 5"/>
-    <w:basedOn w:val="961"/>
+    <w:basedOn w:val="967"/>
     <w:uiPriority w:val="59"/>
     <w:pPr>
       <w:pBdr/>
@@ -23728,9 +24146,9 @@
       </w:tcPr>
     </w:tblStylePr>
   </w:style>
-  <w:style w:type="table" w:styleId="810">
+  <w:style w:type="table" w:styleId="816">
     <w:name w:val="Grid Table 4 - Accent 6"/>
-    <w:basedOn w:val="961"/>
+    <w:basedOn w:val="967"/>
     <w:uiPriority w:val="59"/>
     <w:pPr>
       <w:pBdr/>
@@ -23961,9 +24379,9 @@
       </w:tcPr>
     </w:tblStylePr>
   </w:style>
-  <w:style w:type="table" w:styleId="811">
+  <w:style w:type="table" w:styleId="817">
     <w:name w:val="Grid Table 5 Dark"/>
-    <w:basedOn w:val="961"/>
+    <w:basedOn w:val="967"/>
     <w:uiPriority w:val="99"/>
     <w:pPr>
       <w:pBdr/>
@@ -24189,9 +24607,9 @@
       </w:tcPr>
     </w:tblStylePr>
   </w:style>
-  <w:style w:type="table" w:styleId="812">
+  <w:style w:type="table" w:styleId="818">
     <w:name w:val="Grid Table 5 Dark- Accent 1"/>
-    <w:basedOn w:val="961"/>
+    <w:basedOn w:val="967"/>
     <w:uiPriority w:val="99"/>
     <w:pPr>
       <w:pBdr/>
@@ -24417,9 +24835,9 @@
       </w:tcPr>
     </w:tblStylePr>
   </w:style>
-  <w:style w:type="table" w:styleId="813">
+  <w:style w:type="table" w:styleId="819">
     <w:name w:val="Grid Table 5 Dark - Accent 2"/>
-    <w:basedOn w:val="961"/>
+    <w:basedOn w:val="967"/>
     <w:uiPriority w:val="99"/>
     <w:pPr>
       <w:pBdr/>
@@ -24645,9 +25063,9 @@
       </w:tcPr>
     </w:tblStylePr>
   </w:style>
-  <w:style w:type="table" w:styleId="814">
+  <w:style w:type="table" w:styleId="820">
     <w:name w:val="Grid Table 5 Dark - Accent 3"/>
-    <w:basedOn w:val="961"/>
+    <w:basedOn w:val="967"/>
     <w:uiPriority w:val="99"/>
     <w:pPr>
       <w:pBdr/>
@@ -24873,9 +25291,9 @@
       </w:tcPr>
     </w:tblStylePr>
   </w:style>
-  <w:style w:type="table" w:styleId="815">
+  <w:style w:type="table" w:styleId="821">
     <w:name w:val="Grid Table 5 Dark- Accent 4"/>
-    <w:basedOn w:val="961"/>
+    <w:basedOn w:val="967"/>
     <w:uiPriority w:val="99"/>
     <w:pPr>
       <w:pBdr/>
@@ -25101,9 +25519,9 @@
       </w:tcPr>
     </w:tblStylePr>
   </w:style>
-  <w:style w:type="table" w:styleId="816">
+  <w:style w:type="table" w:styleId="822">
     <w:name w:val="Grid Table 5 Dark - Accent 5"/>
-    <w:basedOn w:val="961"/>
+    <w:basedOn w:val="967"/>
     <w:uiPriority w:val="99"/>
     <w:pPr>
       <w:pBdr/>
@@ -25329,9 +25747,9 @@
       </w:tcPr>
     </w:tblStylePr>
   </w:style>
-  <w:style w:type="table" w:styleId="817">
+  <w:style w:type="table" w:styleId="823">
     <w:name w:val="Grid Table 5 Dark - Accent 6"/>
-    <w:basedOn w:val="961"/>
+    <w:basedOn w:val="967"/>
     <w:uiPriority w:val="99"/>
     <w:pPr>
       <w:pBdr/>
@@ -25557,9 +25975,9 @@
       </w:tcPr>
     </w:tblStylePr>
   </w:style>
-  <w:style w:type="table" w:styleId="818">
+  <w:style w:type="table" w:styleId="824">
     <w:name w:val="Grid Table 6 Colorful"/>
-    <w:basedOn w:val="961"/>
+    <w:basedOn w:val="967"/>
     <w:uiPriority w:val="99"/>
     <w:pPr>
       <w:pBdr/>
@@ -25787,9 +26205,9 @@
       </w:tcPr>
     </w:tblStylePr>
   </w:style>
-  <w:style w:type="table" w:styleId="819">
+  <w:style w:type="table" w:styleId="825">
     <w:name w:val="Grid Table 6 Colorful - Accent 1"/>
-    <w:basedOn w:val="961"/>
+    <w:basedOn w:val="967"/>
     <w:uiPriority w:val="99"/>
     <w:pPr>
       <w:pBdr/>
@@ -26017,9 +26435,9 @@
       </w:tcPr>
     </w:tblStylePr>
   </w:style>
-  <w:style w:type="table" w:styleId="820">
+  <w:style w:type="table" w:styleId="826">
     <w:name w:val="Grid Table 6 Colorful - Accent 2"/>
-    <w:basedOn w:val="961"/>
+    <w:basedOn w:val="967"/>
     <w:uiPriority w:val="99"/>
     <w:pPr>
       <w:pBdr/>
@@ -26247,9 +26665,9 @@
       </w:tcPr>
     </w:tblStylePr>
   </w:style>
-  <w:style w:type="table" w:styleId="821">
+  <w:style w:type="table" w:styleId="827">
     <w:name w:val="Grid Table 6 Colorful - Accent 3"/>
-    <w:basedOn w:val="961"/>
+    <w:basedOn w:val="967"/>
     <w:uiPriority w:val="99"/>
     <w:pPr>
       <w:pBdr/>
@@ -26477,9 +26895,9 @@
       </w:tcPr>
     </w:tblStylePr>
   </w:style>
-  <w:style w:type="table" w:styleId="822">
+  <w:style w:type="table" w:styleId="828">
     <w:name w:val="Grid Table 6 Colorful - Accent 4"/>
-    <w:basedOn w:val="961"/>
+    <w:basedOn w:val="967"/>
     <w:uiPriority w:val="99"/>
     <w:pPr>
       <w:pBdr/>
@@ -26707,9 +27125,9 @@
       </w:tcPr>
     </w:tblStylePr>
   </w:style>
-  <w:style w:type="table" w:styleId="823">
+  <w:style w:type="table" w:styleId="829">
     <w:name w:val="Grid Table 6 Colorful - Accent 5"/>
-    <w:basedOn w:val="961"/>
+    <w:basedOn w:val="967"/>
     <w:uiPriority w:val="99"/>
     <w:pPr>
       <w:pBdr/>
@@ -26937,9 +27355,9 @@
       </w:tcPr>
     </w:tblStylePr>
   </w:style>
-  <w:style w:type="table" w:styleId="824">
+  <w:style w:type="table" w:styleId="830">
     <w:name w:val="Grid Table 6 Colorful - Accent 6"/>
-    <w:basedOn w:val="961"/>
+    <w:basedOn w:val="967"/>
     <w:uiPriority w:val="99"/>
     <w:pPr>
       <w:pBdr/>
@@ -27167,9 +27585,9 @@
       </w:tcPr>
     </w:tblStylePr>
   </w:style>
-  <w:style w:type="table" w:styleId="825">
+  <w:style w:type="table" w:styleId="831">
     <w:name w:val="Grid Table 7 Colorful"/>
-    <w:basedOn w:val="961"/>
+    <w:basedOn w:val="967"/>
     <w:uiPriority w:val="99"/>
     <w:pPr>
       <w:pBdr/>
@@ -27421,9 +27839,9 @@
       </w:tcPr>
     </w:tblStylePr>
   </w:style>
-  <w:style w:type="table" w:styleId="826">
+  <w:style w:type="table" w:styleId="832">
     <w:name w:val="Grid Table 7 Colorful - Accent 1"/>
-    <w:basedOn w:val="961"/>
+    <w:basedOn w:val="967"/>
     <w:uiPriority w:val="99"/>
     <w:pPr>
       <w:pBdr/>
@@ -27675,9 +28093,9 @@
       </w:tcPr>
     </w:tblStylePr>
   </w:style>
-  <w:style w:type="table" w:styleId="827">
+  <w:style w:type="table" w:styleId="833">
     <w:name w:val="Grid Table 7 Colorful - Accent 2"/>
-    <w:basedOn w:val="961"/>
+    <w:basedOn w:val="967"/>
     <w:uiPriority w:val="99"/>
     <w:pPr>
       <w:pBdr/>
@@ -27929,9 +28347,9 @@
       </w:tcPr>
     </w:tblStylePr>
   </w:style>
-  <w:style w:type="table" w:styleId="828">
+  <w:style w:type="table" w:styleId="834">
     <w:name w:val="Grid Table 7 Colorful - Accent 3"/>
-    <w:basedOn w:val="961"/>
+    <w:basedOn w:val="967"/>
     <w:uiPriority w:val="99"/>
     <w:pPr>
       <w:pBdr/>
@@ -28183,9 +28601,9 @@
       </w:tcPr>
     </w:tblStylePr>
   </w:style>
-  <w:style w:type="table" w:styleId="829">
+  <w:style w:type="table" w:styleId="835">
     <w:name w:val="Grid Table 7 Colorful - Accent 4"/>
-    <w:basedOn w:val="961"/>
+    <w:basedOn w:val="967"/>
     <w:uiPriority w:val="99"/>
     <w:pPr>
       <w:pBdr/>
@@ -28437,9 +28855,9 @@
       </w:tcPr>
     </w:tblStylePr>
   </w:style>
-  <w:style w:type="table" w:styleId="830">
+  <w:style w:type="table" w:styleId="836">
     <w:name w:val="Grid Table 7 Colorful - Accent 5"/>
-    <w:basedOn w:val="961"/>
+    <w:basedOn w:val="967"/>
     <w:uiPriority w:val="99"/>
     <w:pPr>
       <w:pBdr/>
@@ -28691,9 +29109,9 @@
       </w:tcPr>
     </w:tblStylePr>
   </w:style>
-  <w:style w:type="table" w:styleId="831">
+  <w:style w:type="table" w:styleId="837">
     <w:name w:val="Grid Table 7 Colorful - Accent 6"/>
-    <w:basedOn w:val="961"/>
+    <w:basedOn w:val="967"/>
     <w:uiPriority w:val="99"/>
     <w:pPr>
       <w:pBdr/>
@@ -28945,9 +29363,9 @@
       </w:tcPr>
     </w:tblStylePr>
   </w:style>
-  <w:style w:type="table" w:styleId="832">
+  <w:style w:type="table" w:styleId="838">
     <w:name w:val="List Table 1 Light"/>
-    <w:basedOn w:val="961"/>
+    <w:basedOn w:val="967"/>
     <w:uiPriority w:val="99"/>
     <w:pPr>
       <w:pBdr/>
@@ -29161,9 +29579,9 @@
       </w:tcPr>
     </w:tblStylePr>
   </w:style>
-  <w:style w:type="table" w:styleId="833">
+  <w:style w:type="table" w:styleId="839">
     <w:name w:val="List Table 1 Light - Accent 1"/>
-    <w:basedOn w:val="961"/>
+    <w:basedOn w:val="967"/>
     <w:uiPriority w:val="99"/>
     <w:pPr>
       <w:pBdr/>
@@ -29377,9 +29795,9 @@
       </w:tcPr>
     </w:tblStylePr>
   </w:style>
-  <w:style w:type="table" w:styleId="834">
+  <w:style w:type="table" w:styleId="840">
     <w:name w:val="List Table 1 Light - Accent 2"/>
-    <w:basedOn w:val="961"/>
+    <w:basedOn w:val="967"/>
     <w:uiPriority w:val="99"/>
     <w:pPr>
       <w:pBdr/>
@@ -29593,9 +30011,9 @@
       </w:tcPr>
     </w:tblStylePr>
   </w:style>
-  <w:style w:type="table" w:styleId="835">
+  <w:style w:type="table" w:styleId="841">
     <w:name w:val="List Table 1 Light - Accent 3"/>
-    <w:basedOn w:val="961"/>
+    <w:basedOn w:val="967"/>
     <w:uiPriority w:val="99"/>
     <w:pPr>
       <w:pBdr/>
@@ -29809,9 +30227,9 @@
       </w:tcPr>
     </w:tblStylePr>
   </w:style>
-  <w:style w:type="table" w:styleId="836">
+  <w:style w:type="table" w:styleId="842">
     <w:name w:val="List Table 1 Light - Accent 4"/>
-    <w:basedOn w:val="961"/>
+    <w:basedOn w:val="967"/>
     <w:uiPriority w:val="99"/>
     <w:pPr>
       <w:pBdr/>
@@ -30025,9 +30443,9 @@
       </w:tcPr>
     </w:tblStylePr>
   </w:style>
-  <w:style w:type="table" w:styleId="837">
+  <w:style w:type="table" w:styleId="843">
     <w:name w:val="List Table 1 Light - Accent 5"/>
-    <w:basedOn w:val="961"/>
+    <w:basedOn w:val="967"/>
     <w:uiPriority w:val="99"/>
     <w:pPr>
       <w:pBdr/>
@@ -30241,9 +30659,9 @@
       </w:tcPr>
     </w:tblStylePr>
   </w:style>
-  <w:style w:type="table" w:styleId="838">
+  <w:style w:type="table" w:styleId="844">
     <w:name w:val="List Table 1 Light - Accent 6"/>
-    <w:basedOn w:val="961"/>
+    <w:basedOn w:val="967"/>
     <w:uiPriority w:val="99"/>
     <w:pPr>
       <w:pBdr/>
@@ -30457,9 +30875,9 @@
       </w:tcPr>
     </w:tblStylePr>
   </w:style>
-  <w:style w:type="table" w:styleId="839">
+  <w:style w:type="table" w:styleId="845">
     <w:name w:val="List Table 2"/>
-    <w:basedOn w:val="961"/>
+    <w:basedOn w:val="967"/>
     <w:uiPriority w:val="99"/>
     <w:pPr>
       <w:pBdr/>
@@ -30695,9 +31113,9 @@
       </w:tcPr>
     </w:tblStylePr>
   </w:style>
-  <w:style w:type="table" w:styleId="840">
+  <w:style w:type="table" w:styleId="846">
     <w:name w:val="List Table 2 - Accent 1"/>
-    <w:basedOn w:val="961"/>
+    <w:basedOn w:val="967"/>
     <w:uiPriority w:val="99"/>
     <w:pPr>
       <w:pBdr/>
@@ -30933,9 +31351,9 @@
       </w:tcPr>
     </w:tblStylePr>
   </w:style>
-  <w:style w:type="table" w:styleId="841">
+  <w:style w:type="table" w:styleId="847">
     <w:name w:val="List Table 2 - Accent 2"/>
-    <w:basedOn w:val="961"/>
+    <w:basedOn w:val="967"/>
     <w:uiPriority w:val="99"/>
     <w:pPr>
       <w:pBdr/>
@@ -31171,9 +31589,9 @@
       </w:tcPr>
     </w:tblStylePr>
   </w:style>
-  <w:style w:type="table" w:styleId="842">
+  <w:style w:type="table" w:styleId="848">
     <w:name w:val="List Table 2 - Accent 3"/>
-    <w:basedOn w:val="961"/>
+    <w:basedOn w:val="967"/>
     <w:uiPriority w:val="99"/>
     <w:pPr>
       <w:pBdr/>
@@ -31409,9 +31827,9 @@
       </w:tcPr>
     </w:tblStylePr>
   </w:style>
-  <w:style w:type="table" w:styleId="843">
+  <w:style w:type="table" w:styleId="849">
     <w:name w:val="List Table 2 - Accent 4"/>
-    <w:basedOn w:val="961"/>
+    <w:basedOn w:val="967"/>
     <w:uiPriority w:val="99"/>
     <w:pPr>
       <w:pBdr/>
@@ -31647,9 +32065,9 @@
       </w:tcPr>
     </w:tblStylePr>
   </w:style>
-  <w:style w:type="table" w:styleId="844">
+  <w:style w:type="table" w:styleId="850">
     <w:name w:val="List Table 2 - Accent 5"/>
-    <w:basedOn w:val="961"/>
+    <w:basedOn w:val="967"/>
     <w:uiPriority w:val="99"/>
     <w:pPr>
       <w:pBdr/>
@@ -31885,9 +32303,9 @@
       </w:tcPr>
     </w:tblStylePr>
   </w:style>
-  <w:style w:type="table" w:styleId="845">
+  <w:style w:type="table" w:styleId="851">
     <w:name w:val="List Table 2 - Accent 6"/>
-    <w:basedOn w:val="961"/>
+    <w:basedOn w:val="967"/>
     <w:uiPriority w:val="99"/>
     <w:pPr>
       <w:pBdr/>
@@ -32123,9 +32541,9 @@
       </w:tcPr>
     </w:tblStylePr>
   </w:style>
-  <w:style w:type="table" w:styleId="846">
+  <w:style w:type="table" w:styleId="852">
     <w:name w:val="List Table 3"/>
-    <w:basedOn w:val="961"/>
+    <w:basedOn w:val="967"/>
     <w:uiPriority w:val="99"/>
     <w:pPr>
       <w:pBdr/>
@@ -32351,9 +32769,9 @@
       </w:tcPr>
     </w:tblStylePr>
   </w:style>
-  <w:style w:type="table" w:styleId="847">
+  <w:style w:type="table" w:styleId="853">
     <w:name w:val="List Table 3 - Accent 1"/>
-    <w:basedOn w:val="961"/>
+    <w:basedOn w:val="967"/>
     <w:uiPriority w:val="99"/>
     <w:pPr>
       <w:pBdr/>
@@ -32579,9 +32997,9 @@
       </w:tcPr>
     </w:tblStylePr>
   </w:style>
-  <w:style w:type="table" w:styleId="848">
+  <w:style w:type="table" w:styleId="854">
     <w:name w:val="List Table 3 - Accent 2"/>
-    <w:basedOn w:val="961"/>
+    <w:basedOn w:val="967"/>
     <w:uiPriority w:val="99"/>
     <w:pPr>
       <w:pBdr/>
@@ -32807,9 +33225,9 @@
       </w:tcPr>
     </w:tblStylePr>
   </w:style>
-  <w:style w:type="table" w:styleId="849">
+  <w:style w:type="table" w:styleId="855">
     <w:name w:val="List Table 3 - Accent 3"/>
-    <w:basedOn w:val="961"/>
+    <w:basedOn w:val="967"/>
     <w:uiPriority w:val="99"/>
     <w:pPr>
       <w:pBdr/>
@@ -33035,9 +33453,9 @@
       </w:tcPr>
     </w:tblStylePr>
   </w:style>
-  <w:style w:type="table" w:styleId="850">
+  <w:style w:type="table" w:styleId="856">
     <w:name w:val="List Table 3 - Accent 4"/>
-    <w:basedOn w:val="961"/>
+    <w:basedOn w:val="967"/>
     <w:uiPriority w:val="99"/>
     <w:pPr>
       <w:pBdr/>
@@ -33263,9 +33681,9 @@
       </w:tcPr>
     </w:tblStylePr>
   </w:style>
-  <w:style w:type="table" w:styleId="851">
+  <w:style w:type="table" w:styleId="857">
     <w:name w:val="List Table 3 - Accent 5"/>
-    <w:basedOn w:val="961"/>
+    <w:basedOn w:val="967"/>
     <w:uiPriority w:val="99"/>
     <w:pPr>
       <w:pBdr/>
@@ -33491,9 +33909,9 @@
       </w:tcPr>
     </w:tblStylePr>
   </w:style>
-  <w:style w:type="table" w:styleId="852">
+  <w:style w:type="table" w:styleId="858">
     <w:name w:val="List Table 3 - Accent 6"/>
-    <w:basedOn w:val="961"/>
+    <w:basedOn w:val="967"/>
     <w:uiPriority w:val="99"/>
     <w:pPr>
       <w:pBdr/>
@@ -33719,9 +34137,9 @@
       </w:tcPr>
     </w:tblStylePr>
   </w:style>
-  <w:style w:type="table" w:styleId="853">
+  <w:style w:type="table" w:styleId="859">
     <w:name w:val="List Table 4"/>
-    <w:basedOn w:val="961"/>
+    <w:basedOn w:val="967"/>
     <w:uiPriority w:val="99"/>
     <w:pPr>
       <w:pBdr/>
@@ -33944,9 +34362,9 @@
       </w:tcPr>
     </w:tblStylePr>
   </w:style>
-  <w:style w:type="table" w:styleId="854">
+  <w:style w:type="table" w:styleId="860">
     <w:name w:val="List Table 4 - Accent 1"/>
-    <w:basedOn w:val="961"/>
+    <w:basedOn w:val="967"/>
     <w:uiPriority w:val="99"/>
     <w:pPr>
       <w:pBdr/>
@@ -34169,9 +34587,9 @@
       </w:tcPr>
     </w:tblStylePr>
   </w:style>
-  <w:style w:type="table" w:styleId="855">
+  <w:style w:type="table" w:styleId="861">
     <w:name w:val="List Table 4 - Accent 2"/>
-    <w:basedOn w:val="961"/>
+    <w:basedOn w:val="967"/>
     <w:uiPriority w:val="99"/>
     <w:pPr>
       <w:pBdr/>
@@ -34394,9 +34812,9 @@
       </w:tcPr>
     </w:tblStylePr>
   </w:style>
-  <w:style w:type="table" w:styleId="856">
+  <w:style w:type="table" w:styleId="862">
     <w:name w:val="List Table 4 - Accent 3"/>
-    <w:basedOn w:val="961"/>
+    <w:basedOn w:val="967"/>
     <w:uiPriority w:val="99"/>
     <w:pPr>
       <w:pBdr/>
@@ -34619,9 +35037,9 @@
       </w:tcPr>
     </w:tblStylePr>
   </w:style>
-  <w:style w:type="table" w:styleId="857">
+  <w:style w:type="table" w:styleId="863">
     <w:name w:val="List Table 4 - Accent 4"/>
-    <w:basedOn w:val="961"/>
+    <w:basedOn w:val="967"/>
     <w:uiPriority w:val="99"/>
     <w:pPr>
       <w:pBdr/>
@@ -34844,9 +35262,9 @@
       </w:tcPr>
     </w:tblStylePr>
   </w:style>
-  <w:style w:type="table" w:styleId="858">
+  <w:style w:type="table" w:styleId="864">
     <w:name w:val="List Table 4 - Accent 5"/>
-    <w:basedOn w:val="961"/>
+    <w:basedOn w:val="967"/>
     <w:uiPriority w:val="99"/>
     <w:pPr>
       <w:pBdr/>
@@ -35069,9 +35487,9 @@
       </w:tcPr>
     </w:tblStylePr>
   </w:style>
-  <w:style w:type="table" w:styleId="859">
+  <w:style w:type="table" w:styleId="865">
     <w:name w:val="List Table 4 - Accent 6"/>
-    <w:basedOn w:val="961"/>
+    <w:basedOn w:val="967"/>
     <w:uiPriority w:val="99"/>
     <w:pPr>
       <w:pBdr/>
@@ -35294,9 +35712,9 @@
       </w:tcPr>
     </w:tblStylePr>
   </w:style>
-  <w:style w:type="table" w:styleId="860">
+  <w:style w:type="table" w:styleId="866">
     <w:name w:val="List Table 5 Dark"/>
-    <w:basedOn w:val="961"/>
+    <w:basedOn w:val="967"/>
     <w:uiPriority w:val="99"/>
     <w:pPr>
       <w:pBdr/>
@@ -35536,9 +35954,9 @@
       </w:tcPr>
     </w:tblStylePr>
   </w:style>
-  <w:style w:type="table" w:styleId="861">
+  <w:style w:type="table" w:styleId="867">
     <w:name w:val="List Table 5 Dark - Accent 1"/>
-    <w:basedOn w:val="961"/>
+    <w:basedOn w:val="967"/>
     <w:uiPriority w:val="99"/>
     <w:pPr>
       <w:pBdr/>
@@ -35778,9 +36196,9 @@
       </w:tcPr>
     </w:tblStylePr>
   </w:style>
-  <w:style w:type="table" w:styleId="862">
+  <w:style w:type="table" w:styleId="868">
     <w:name w:val="List Table 5 Dark - Accent 2"/>
-    <w:basedOn w:val="961"/>
+    <w:basedOn w:val="967"/>
     <w:uiPriority w:val="99"/>
     <w:pPr>
       <w:pBdr/>
@@ -36020,9 +36438,9 @@
       </w:tcPr>
     </w:tblStylePr>
   </w:style>
-  <w:style w:type="table" w:styleId="863">
+  <w:style w:type="table" w:styleId="869">
     <w:name w:val="List Table 5 Dark - Accent 3"/>
-    <w:basedOn w:val="961"/>
+    <w:basedOn w:val="967"/>
     <w:uiPriority w:val="99"/>
     <w:pPr>
       <w:pBdr/>
@@ -36262,9 +36680,9 @@
       </w:tcPr>
     </w:tblStylePr>
   </w:style>
-  <w:style w:type="table" w:styleId="864">
+  <w:style w:type="table" w:styleId="870">
     <w:name w:val="List Table 5 Dark - Accent 4"/>
-    <w:basedOn w:val="961"/>
+    <w:basedOn w:val="967"/>
     <w:uiPriority w:val="99"/>
     <w:pPr>
       <w:pBdr/>
@@ -36504,9 +36922,9 @@
       </w:tcPr>
     </w:tblStylePr>
   </w:style>
-  <w:style w:type="table" w:styleId="865">
+  <w:style w:type="table" w:styleId="871">
     <w:name w:val="List Table 5 Dark - Accent 5"/>
-    <w:basedOn w:val="961"/>
+    <w:basedOn w:val="967"/>
     <w:uiPriority w:val="99"/>
     <w:pPr>
       <w:pBdr/>
@@ -36746,9 +37164,9 @@
       </w:tcPr>
     </w:tblStylePr>
   </w:style>
-  <w:style w:type="table" w:styleId="866">
+  <w:style w:type="table" w:styleId="872">
     <w:name w:val="List Table 5 Dark - Accent 6"/>
-    <w:basedOn w:val="961"/>
+    <w:basedOn w:val="967"/>
     <w:uiPriority w:val="99"/>
     <w:pPr>
       <w:pBdr/>
@@ -36988,9 +37406,9 @@
       </w:tcPr>
     </w:tblStylePr>
   </w:style>
-  <w:style w:type="table" w:styleId="867">
+  <w:style w:type="table" w:styleId="873">
     <w:name w:val="List Table 6 Colorful"/>
-    <w:basedOn w:val="961"/>
+    <w:basedOn w:val="967"/>
     <w:uiPriority w:val="99"/>
     <w:pPr>
       <w:pBdr/>
@@ -37211,9 +37629,9 @@
       </w:tcPr>
     </w:tblStylePr>
   </w:style>
-  <w:style w:type="table" w:styleId="868">
+  <w:style w:type="table" w:styleId="874">
     <w:name w:val="List Table 6 Colorful - Accent 1"/>
-    <w:basedOn w:val="961"/>
+    <w:basedOn w:val="967"/>
     <w:uiPriority w:val="99"/>
     <w:pPr>
       <w:pBdr/>
@@ -37434,9 +37852,9 @@
       </w:tcPr>
     </w:tblStylePr>
   </w:style>
-  <w:style w:type="table" w:styleId="869">
+  <w:style w:type="table" w:styleId="875">
     <w:name w:val="List Table 6 Colorful - Accent 2"/>
-    <w:basedOn w:val="961"/>
+    <w:basedOn w:val="967"/>
     <w:uiPriority w:val="99"/>
     <w:pPr>
       <w:pBdr/>
@@ -37657,9 +38075,9 @@
       </w:tcPr>
     </w:tblStylePr>
   </w:style>
-  <w:style w:type="table" w:styleId="870">
+  <w:style w:type="table" w:styleId="876">
     <w:name w:val="List Table 6 Colorful - Accent 3"/>
-    <w:basedOn w:val="961"/>
+    <w:basedOn w:val="967"/>
     <w:uiPriority w:val="99"/>
     <w:pPr>
       <w:pBdr/>
@@ -37880,9 +38298,9 @@
       </w:tcPr>
     </w:tblStylePr>
   </w:style>
-  <w:style w:type="table" w:styleId="871">
+  <w:style w:type="table" w:styleId="877">
     <w:name w:val="List Table 6 Colorful - Accent 4"/>
-    <w:basedOn w:val="961"/>
+    <w:basedOn w:val="967"/>
     <w:uiPriority w:val="99"/>
     <w:pPr>
       <w:pBdr/>
@@ -38103,9 +38521,9 @@
       </w:tcPr>
     </w:tblStylePr>
   </w:style>
-  <w:style w:type="table" w:styleId="872">
+  <w:style w:type="table" w:styleId="878">
     <w:name w:val="List Table 6 Colorful - Accent 5"/>
-    <w:basedOn w:val="961"/>
+    <w:basedOn w:val="967"/>
     <w:uiPriority w:val="99"/>
     <w:pPr>
       <w:pBdr/>
@@ -38326,9 +38744,9 @@
       </w:tcPr>
     </w:tblStylePr>
   </w:style>
-  <w:style w:type="table" w:styleId="873">
+  <w:style w:type="table" w:styleId="879">
     <w:name w:val="List Table 6 Colorful - Accent 6"/>
-    <w:basedOn w:val="961"/>
+    <w:basedOn w:val="967"/>
     <w:uiPriority w:val="99"/>
     <w:pPr>
       <w:pBdr/>
@@ -38549,9 +38967,9 @@
       </w:tcPr>
     </w:tblStylePr>
   </w:style>
-  <w:style w:type="table" w:styleId="874">
+  <w:style w:type="table" w:styleId="880">
     <w:name w:val="List Table 7 Colorful"/>
-    <w:basedOn w:val="961"/>
+    <w:basedOn w:val="967"/>
     <w:uiPriority w:val="99"/>
     <w:pPr>
       <w:pBdr/>
@@ -38805,9 +39223,9 @@
       </w:tcPr>
     </w:tblStylePr>
   </w:style>
-  <w:style w:type="table" w:styleId="875">
+  <w:style w:type="table" w:styleId="881">
     <w:name w:val="List Table 7 Colorful - Accent 1"/>
-    <w:basedOn w:val="961"/>
+    <w:basedOn w:val="967"/>
     <w:uiPriority w:val="99"/>
     <w:pPr>
       <w:pBdr/>
@@ -39061,9 +39479,9 @@
       </w:tcPr>
     </w:tblStylePr>
   </w:style>
-  <w:style w:type="table" w:styleId="876">
+  <w:style w:type="table" w:styleId="882">
     <w:name w:val="List Table 7 Colorful - Accent 2"/>
-    <w:basedOn w:val="961"/>
+    <w:basedOn w:val="967"/>
     <w:uiPriority w:val="99"/>
     <w:pPr>
       <w:pBdr/>
@@ -39317,9 +39735,9 @@
       </w:tcPr>
     </w:tblStylePr>
   </w:style>
-  <w:style w:type="table" w:styleId="877">
+  <w:style w:type="table" w:styleId="883">
     <w:name w:val="List Table 7 Colorful - Accent 3"/>
-    <w:basedOn w:val="961"/>
+    <w:basedOn w:val="967"/>
     <w:uiPriority w:val="99"/>
     <w:pPr>
       <w:pBdr/>
@@ -39573,9 +39991,9 @@
       </w:tcPr>
     </w:tblStylePr>
   </w:style>
-  <w:style w:type="table" w:styleId="878">
+  <w:style w:type="table" w:styleId="884">
     <w:name w:val="List Table 7 Colorful - Accent 4"/>
-    <w:basedOn w:val="961"/>
+    <w:basedOn w:val="967"/>
     <w:uiPriority w:val="99"/>
     <w:pPr>
       <w:pBdr/>
@@ -39829,9 +40247,9 @@
       </w:tcPr>
     </w:tblStylePr>
   </w:style>
-  <w:style w:type="table" w:styleId="879">
+  <w:style w:type="table" w:styleId="885">
     <w:name w:val="List Table 7 Colorful - Accent 5"/>
-    <w:basedOn w:val="961"/>
+    <w:basedOn w:val="967"/>
     <w:uiPriority w:val="99"/>
     <w:pPr>
       <w:pBdr/>
@@ -40085,9 +40503,9 @@
       </w:tcPr>
     </w:tblStylePr>
   </w:style>
-  <w:style w:type="table" w:styleId="880">
+  <w:style w:type="table" w:styleId="886">
     <w:name w:val="List Table 7 Colorful - Accent 6"/>
-    <w:basedOn w:val="961"/>
+    <w:basedOn w:val="967"/>
     <w:uiPriority w:val="99"/>
     <w:pPr>
       <w:pBdr/>
@@ -40341,9 +40759,9 @@
       </w:tcPr>
     </w:tblStylePr>
   </w:style>
-  <w:style w:type="table" w:styleId="881">
+  <w:style w:type="table" w:styleId="887">
     <w:name w:val="Lined - Accent"/>
-    <w:basedOn w:val="961"/>
+    <w:basedOn w:val="967"/>
     <w:uiPriority w:val="99"/>
     <w:pPr>
       <w:pBdr/>
@@ -40578,9 +40996,9 @@
       </w:tcPr>
     </w:tblStylePr>
   </w:style>
-  <w:style w:type="table" w:styleId="882">
+  <w:style w:type="table" w:styleId="888">
     <w:name w:val="Lined - Accent 1"/>
-    <w:basedOn w:val="961"/>
+    <w:basedOn w:val="967"/>
     <w:uiPriority w:val="99"/>
     <w:pPr>
       <w:pBdr/>
@@ -40815,9 +41233,9 @@
       </w:tcPr>
     </w:tblStylePr>
   </w:style>
-  <w:style w:type="table" w:styleId="883">
+  <w:style w:type="table" w:styleId="889">
     <w:name w:val="Lined - Accent 2"/>
-    <w:basedOn w:val="961"/>
+    <w:basedOn w:val="967"/>
     <w:uiPriority w:val="99"/>
     <w:pPr>
       <w:pBdr/>
@@ -41052,9 +41470,9 @@
       </w:tcPr>
     </w:tblStylePr>
   </w:style>
-  <w:style w:type="table" w:styleId="884">
+  <w:style w:type="table" w:styleId="890">
     <w:name w:val="Lined - Accent 3"/>
-    <w:basedOn w:val="961"/>
+    <w:basedOn w:val="967"/>
     <w:uiPriority w:val="99"/>
     <w:pPr>
       <w:pBdr/>
@@ -41289,9 +41707,9 @@
       </w:tcPr>
     </w:tblStylePr>
   </w:style>
-  <w:style w:type="table" w:styleId="885">
+  <w:style w:type="table" w:styleId="891">
     <w:name w:val="Lined - Accent 4"/>
-    <w:basedOn w:val="961"/>
+    <w:basedOn w:val="967"/>
     <w:uiPriority w:val="99"/>
     <w:pPr>
       <w:pBdr/>
@@ -41526,9 +41944,9 @@
       </w:tcPr>
     </w:tblStylePr>
   </w:style>
-  <w:style w:type="table" w:styleId="886">
+  <w:style w:type="table" w:styleId="892">
     <w:name w:val="Lined - Accent 5"/>
-    <w:basedOn w:val="961"/>
+    <w:basedOn w:val="967"/>
     <w:uiPriority w:val="99"/>
     <w:pPr>
       <w:pBdr/>
@@ -41763,9 +42181,9 @@
       </w:tcPr>
     </w:tblStylePr>
   </w:style>
-  <w:style w:type="table" w:styleId="887">
+  <w:style w:type="table" w:styleId="893">
     <w:name w:val="Lined - Accent 6"/>
-    <w:basedOn w:val="961"/>
+    <w:basedOn w:val="967"/>
     <w:uiPriority w:val="99"/>
     <w:pPr>
       <w:pBdr/>
@@ -42000,9 +42418,9 @@
       </w:tcPr>
     </w:tblStylePr>
   </w:style>
-  <w:style w:type="table" w:styleId="888">
+  <w:style w:type="table" w:styleId="894">
     <w:name w:val="Bordered &amp; Lined - Accent"/>
-    <w:basedOn w:val="961"/>
+    <w:basedOn w:val="967"/>
     <w:uiPriority w:val="99"/>
     <w:pPr>
       <w:pBdr/>
@@ -42244,9 +42662,9 @@
       </w:tcPr>
     </w:tblStylePr>
   </w:style>
-  <w:style w:type="table" w:styleId="889">
+  <w:style w:type="table" w:styleId="895">
     <w:name w:val="Bordered &amp; Lined - Accent 1"/>
-    <w:basedOn w:val="961"/>
+    <w:basedOn w:val="967"/>
     <w:uiPriority w:val="99"/>
     <w:pPr>
       <w:pBdr/>
@@ -42488,9 +42906,9 @@
       </w:tcPr>
     </w:tblStylePr>
   </w:style>
-  <w:style w:type="table" w:styleId="890">
+  <w:style w:type="table" w:styleId="896">
     <w:name w:val="Bordered &amp; Lined - Accent 2"/>
-    <w:basedOn w:val="961"/>
+    <w:basedOn w:val="967"/>
     <w:uiPriority w:val="99"/>
     <w:pPr>
       <w:pBdr/>
@@ -42732,9 +43150,9 @@
       </w:tcPr>
     </w:tblStylePr>
   </w:style>
-  <w:style w:type="table" w:styleId="891">
+  <w:style w:type="table" w:styleId="897">
     <w:name w:val="Bordered &amp; Lined - Accent 3"/>
-    <w:basedOn w:val="961"/>
+    <w:basedOn w:val="967"/>
     <w:uiPriority w:val="99"/>
     <w:pPr>
       <w:pBdr/>
@@ -42976,9 +43394,9 @@
       </w:tcPr>
     </w:tblStylePr>
   </w:style>
-  <w:style w:type="table" w:styleId="892">
+  <w:style w:type="table" w:styleId="898">
     <w:name w:val="Bordered &amp; Lined - Accent 4"/>
-    <w:basedOn w:val="961"/>
+    <w:basedOn w:val="967"/>
     <w:uiPriority w:val="99"/>
     <w:pPr>
       <w:pBdr/>
@@ -43220,9 +43638,9 @@
       </w:tcPr>
     </w:tblStylePr>
   </w:style>
-  <w:style w:type="table" w:styleId="893">
+  <w:style w:type="table" w:styleId="899">
     <w:name w:val="Bordered &amp; Lined - Accent 5"/>
-    <w:basedOn w:val="961"/>
+    <w:basedOn w:val="967"/>
     <w:uiPriority w:val="99"/>
     <w:pPr>
       <w:pBdr/>
@@ -43464,9 +43882,9 @@
       </w:tcPr>
     </w:tblStylePr>
   </w:style>
-  <w:style w:type="table" w:styleId="894">
+  <w:style w:type="table" w:styleId="900">
     <w:name w:val="Bordered &amp; Lined - Accent 6"/>
-    <w:basedOn w:val="961"/>
+    <w:basedOn w:val="967"/>
     <w:uiPriority w:val="99"/>
     <w:pPr>
       <w:pBdr/>
@@ -43708,9 +44126,9 @@
       </w:tcPr>
     </w:tblStylePr>
   </w:style>
-  <w:style w:type="table" w:styleId="895">
+  <w:style w:type="table" w:styleId="901">
     <w:name w:val="Bordered"/>
-    <w:basedOn w:val="961"/>
+    <w:basedOn w:val="967"/>
     <w:uiPriority w:val="99"/>
     <w:pPr>
       <w:pBdr/>
@@ -43939,9 +44357,9 @@
       </w:tcPr>
     </w:tblStylePr>
   </w:style>
-  <w:style w:type="table" w:styleId="896">
+  <w:style w:type="table" w:styleId="902">
     <w:name w:val="Bordered - Accent 1"/>
-    <w:basedOn w:val="961"/>
+    <w:basedOn w:val="967"/>
     <w:uiPriority w:val="99"/>
     <w:pPr>
       <w:pBdr/>
@@ -44170,9 +44588,9 @@
       </w:tcPr>
     </w:tblStylePr>
   </w:style>
-  <w:style w:type="table" w:styleId="897">
+  <w:style w:type="table" w:styleId="903">
     <w:name w:val="Bordered - Accent 2"/>
-    <w:basedOn w:val="961"/>
+    <w:basedOn w:val="967"/>
     <w:uiPriority w:val="99"/>
     <w:pPr>
       <w:pBdr/>
@@ -44401,9 +44819,9 @@
       </w:tcPr>
     </w:tblStylePr>
   </w:style>
-  <w:style w:type="table" w:styleId="898">
+  <w:style w:type="table" w:styleId="904">
     <w:name w:val="Bordered - Accent 3"/>
-    <w:basedOn w:val="961"/>
+    <w:basedOn w:val="967"/>
     <w:uiPriority w:val="99"/>
     <w:pPr>
       <w:pBdr/>
@@ -44632,9 +45050,9 @@
       </w:tcPr>
     </w:tblStylePr>
   </w:style>
-  <w:style w:type="table" w:styleId="899">
+  <w:style w:type="table" w:styleId="905">
     <w:name w:val="Bordered - Accent 4"/>
-    <w:basedOn w:val="961"/>
+    <w:basedOn w:val="967"/>
     <w:uiPriority w:val="99"/>
     <w:pPr>
       <w:pBdr/>
@@ -44863,9 +45281,9 @@
       </w:tcPr>
     </w:tblStylePr>
   </w:style>
-  <w:style w:type="table" w:styleId="900">
+  <w:style w:type="table" w:styleId="906">
     <w:name w:val="Bordered - Accent 5"/>
-    <w:basedOn w:val="961"/>
+    <w:basedOn w:val="967"/>
     <w:uiPriority w:val="99"/>
     <w:pPr>
       <w:pBdr/>
@@ -45094,9 +45512,9 @@
       </w:tcPr>
     </w:tblStylePr>
   </w:style>
-  <w:style w:type="table" w:styleId="901">
+  <w:style w:type="table" w:styleId="907">
     <w:name w:val="Bordered - Accent 6"/>
-    <w:basedOn w:val="961"/>
+    <w:basedOn w:val="967"/>
     <w:uiPriority w:val="99"/>
     <w:pPr>
       <w:pBdr/>
@@ -45325,11 +45743,11 @@
       </w:tcPr>
     </w:tblStylePr>
   </w:style>
-  <w:style w:type="paragraph" w:styleId="902">
+  <w:style w:type="paragraph" w:styleId="908">
     <w:name w:val="Heading 1"/>
-    <w:basedOn w:val="960"/>
-    <w:next w:val="960"/>
-    <w:link w:val="912"/>
+    <w:basedOn w:val="966"/>
+    <w:next w:val="966"/>
+    <w:link w:val="918"/>
     <w:uiPriority w:val="9"/>
     <w:qFormat/>
     <w:pPr>
@@ -45347,11 +45765,11 @@
       <w:szCs w:val="40"/>
     </w:rPr>
   </w:style>
-  <w:style w:type="paragraph" w:styleId="903">
+  <w:style w:type="paragraph" w:styleId="909">
     <w:name w:val="Heading 2"/>
-    <w:basedOn w:val="960"/>
-    <w:next w:val="960"/>
-    <w:link w:val="913"/>
+    <w:basedOn w:val="966"/>
+    <w:next w:val="966"/>
+    <w:link w:val="919"/>
     <w:uiPriority w:val="9"/>
     <w:unhideWhenUsed/>
     <w:qFormat/>
@@ -45370,11 +45788,11 @@
       <w:szCs w:val="32"/>
     </w:rPr>
   </w:style>
-  <w:style w:type="paragraph" w:styleId="904">
+  <w:style w:type="paragraph" w:styleId="910">
     <w:name w:val="Heading 3"/>
-    <w:basedOn w:val="960"/>
-    <w:next w:val="960"/>
-    <w:link w:val="914"/>
+    <w:basedOn w:val="966"/>
+    <w:next w:val="966"/>
+    <w:link w:val="920"/>
     <w:uiPriority w:val="9"/>
     <w:unhideWhenUsed/>
     <w:qFormat/>
@@ -45393,11 +45811,11 @@
       <w:szCs w:val="28"/>
     </w:rPr>
   </w:style>
-  <w:style w:type="paragraph" w:styleId="905">
+  <w:style w:type="paragraph" w:styleId="911">
     <w:name w:val="Heading 4"/>
-    <w:basedOn w:val="960"/>
-    <w:next w:val="960"/>
-    <w:link w:val="915"/>
+    <w:basedOn w:val="966"/>
+    <w:next w:val="966"/>
+    <w:link w:val="921"/>
     <w:uiPriority w:val="9"/>
     <w:unhideWhenUsed/>
     <w:qFormat/>
@@ -45416,11 +45834,11 @@
       <w:color w:val="0f4761" w:themeColor="accent1" w:themeShade="BF"/>
     </w:rPr>
   </w:style>
-  <w:style w:type="paragraph" w:styleId="906">
+  <w:style w:type="paragraph" w:styleId="912">
     <w:name w:val="Heading 5"/>
-    <w:basedOn w:val="960"/>
-    <w:next w:val="960"/>
-    <w:link w:val="916"/>
+    <w:basedOn w:val="966"/>
+    <w:next w:val="966"/>
+    <w:link w:val="922"/>
     <w:uiPriority w:val="9"/>
     <w:unhideWhenUsed/>
     <w:qFormat/>
@@ -45437,11 +45855,11 @@
       <w:color w:val="0f4761" w:themeColor="accent1" w:themeShade="BF"/>
     </w:rPr>
   </w:style>
-  <w:style w:type="paragraph" w:styleId="907">
+  <w:style w:type="paragraph" w:styleId="913">
     <w:name w:val="Heading 6"/>
-    <w:basedOn w:val="960"/>
-    <w:next w:val="960"/>
-    <w:link w:val="917"/>
+    <w:basedOn w:val="966"/>
+    <w:next w:val="966"/>
+    <w:link w:val="923"/>
     <w:uiPriority w:val="9"/>
     <w:unhideWhenUsed/>
     <w:qFormat/>
@@ -45460,11 +45878,11 @@
       <w:color w:val="595959" w:themeColor="text1" w:themeTint="A6"/>
     </w:rPr>
   </w:style>
-  <w:style w:type="paragraph" w:styleId="908">
+  <w:style w:type="paragraph" w:styleId="914">
     <w:name w:val="Heading 7"/>
-    <w:basedOn w:val="960"/>
-    <w:next w:val="960"/>
-    <w:link w:val="918"/>
+    <w:basedOn w:val="966"/>
+    <w:next w:val="966"/>
+    <w:link w:val="924"/>
     <w:uiPriority w:val="9"/>
     <w:unhideWhenUsed/>
     <w:qFormat/>
@@ -45481,11 +45899,11 @@
       <w:color w:val="595959" w:themeColor="text1" w:themeTint="A6"/>
     </w:rPr>
   </w:style>
-  <w:style w:type="paragraph" w:styleId="909">
+  <w:style w:type="paragraph" w:styleId="915">
     <w:name w:val="Heading 8"/>
-    <w:basedOn w:val="960"/>
-    <w:next w:val="960"/>
-    <w:link w:val="919"/>
+    <w:basedOn w:val="966"/>
+    <w:next w:val="966"/>
+    <w:link w:val="925"/>
     <w:uiPriority w:val="9"/>
     <w:unhideWhenUsed/>
     <w:qFormat/>
@@ -45504,11 +45922,11 @@
       <w:color w:val="272727" w:themeColor="text1" w:themeTint="D8"/>
     </w:rPr>
   </w:style>
-  <w:style w:type="paragraph" w:styleId="910">
+  <w:style w:type="paragraph" w:styleId="916">
     <w:name w:val="Heading 9"/>
-    <w:basedOn w:val="960"/>
-    <w:next w:val="960"/>
-    <w:link w:val="920"/>
+    <w:basedOn w:val="966"/>
+    <w:next w:val="966"/>
+    <w:link w:val="926"/>
     <w:uiPriority w:val="9"/>
     <w:unhideWhenUsed/>
     <w:qFormat/>
@@ -45527,7 +45945,7 @@
       <w:color w:val="272727" w:themeColor="text1" w:themeTint="D8"/>
     </w:rPr>
   </w:style>
-  <w:style w:type="character" w:styleId="911" w:default="1">
+  <w:style w:type="character" w:styleId="917" w:default="1">
     <w:name w:val="Default Paragraph Font"/>
     <w:uiPriority w:val="1"/>
     <w:semiHidden/>
@@ -45538,10 +45956,10 @@
       <w:ind/>
     </w:pPr>
   </w:style>
-  <w:style w:type="character" w:styleId="912">
+  <w:style w:type="character" w:styleId="918">
     <w:name w:val="Heading 1 Char"/>
-    <w:basedOn w:val="911"/>
-    <w:link w:val="902"/>
+    <w:basedOn w:val="917"/>
+    <w:link w:val="908"/>
     <w:uiPriority w:val="9"/>
     <w:pPr>
       <w:pBdr/>
@@ -45555,10 +45973,10 @@
       <w:szCs w:val="40"/>
     </w:rPr>
   </w:style>
-  <w:style w:type="character" w:styleId="913">
+  <w:style w:type="character" w:styleId="919">
     <w:name w:val="Heading 2 Char"/>
-    <w:basedOn w:val="911"/>
-    <w:link w:val="903"/>
+    <w:basedOn w:val="917"/>
+    <w:link w:val="909"/>
     <w:uiPriority w:val="9"/>
     <w:pPr>
       <w:pBdr/>
@@ -45572,10 +45990,10 @@
       <w:szCs w:val="32"/>
     </w:rPr>
   </w:style>
-  <w:style w:type="character" w:styleId="914">
+  <w:style w:type="character" w:styleId="920">
     <w:name w:val="Heading 3 Char"/>
-    <w:basedOn w:val="911"/>
-    <w:link w:val="904"/>
+    <w:basedOn w:val="917"/>
+    <w:link w:val="910"/>
     <w:uiPriority w:val="9"/>
     <w:pPr>
       <w:pBdr/>
@@ -45589,10 +46007,10 @@
       <w:szCs w:val="28"/>
     </w:rPr>
   </w:style>
-  <w:style w:type="character" w:styleId="915">
+  <w:style w:type="character" w:styleId="921">
     <w:name w:val="Heading 4 Char"/>
-    <w:basedOn w:val="911"/>
-    <w:link w:val="905"/>
+    <w:basedOn w:val="917"/>
+    <w:link w:val="911"/>
     <w:uiPriority w:val="9"/>
     <w:pPr>
       <w:pBdr/>
@@ -45606,10 +46024,10 @@
       <w:color w:val="0f4761" w:themeColor="accent1" w:themeShade="BF"/>
     </w:rPr>
   </w:style>
-  <w:style w:type="character" w:styleId="916">
+  <w:style w:type="character" w:styleId="922">
     <w:name w:val="Heading 5 Char"/>
-    <w:basedOn w:val="911"/>
-    <w:link w:val="906"/>
+    <w:basedOn w:val="917"/>
+    <w:link w:val="912"/>
     <w:uiPriority w:val="9"/>
     <w:pPr>
       <w:pBdr/>
@@ -45621,10 +46039,10 @@
       <w:color w:val="0f4761" w:themeColor="accent1" w:themeShade="BF"/>
     </w:rPr>
   </w:style>
-  <w:style w:type="character" w:styleId="917">
+  <w:style w:type="character" w:styleId="923">
     <w:name w:val="Heading 6 Char"/>
-    <w:basedOn w:val="911"/>
-    <w:link w:val="907"/>
+    <w:basedOn w:val="917"/>
+    <w:link w:val="913"/>
     <w:uiPriority w:val="9"/>
     <w:pPr>
       <w:pBdr/>
@@ -45638,10 +46056,10 @@
       <w:color w:val="595959" w:themeColor="text1" w:themeTint="A6"/>
     </w:rPr>
   </w:style>
-  <w:style w:type="character" w:styleId="918">
+  <w:style w:type="character" w:styleId="924">
     <w:name w:val="Heading 7 Char"/>
-    <w:basedOn w:val="911"/>
-    <w:link w:val="908"/>
+    <w:basedOn w:val="917"/>
+    <w:link w:val="914"/>
     <w:uiPriority w:val="9"/>
     <w:pPr>
       <w:pBdr/>
@@ -45653,10 +46071,10 @@
       <w:color w:val="595959" w:themeColor="text1" w:themeTint="A6"/>
     </w:rPr>
   </w:style>
-  <w:style w:type="character" w:styleId="919">
+  <w:style w:type="character" w:styleId="925">
     <w:name w:val="Heading 8 Char"/>
-    <w:basedOn w:val="911"/>
-    <w:link w:val="909"/>
+    <w:basedOn w:val="917"/>
+    <w:link w:val="915"/>
     <w:uiPriority w:val="9"/>
     <w:pPr>
       <w:pBdr/>
@@ -45670,10 +46088,10 @@
       <w:color w:val="272727" w:themeColor="text1" w:themeTint="D8"/>
     </w:rPr>
   </w:style>
-  <w:style w:type="character" w:styleId="920">
+  <w:style w:type="character" w:styleId="926">
     <w:name w:val="Heading 9 Char"/>
-    <w:basedOn w:val="911"/>
-    <w:link w:val="910"/>
+    <w:basedOn w:val="917"/>
+    <w:link w:val="916"/>
     <w:uiPriority w:val="9"/>
     <w:pPr>
       <w:pBdr/>
@@ -45687,11 +46105,11 @@
       <w:color w:val="272727" w:themeColor="text1" w:themeTint="D8"/>
     </w:rPr>
   </w:style>
-  <w:style w:type="paragraph" w:styleId="921">
+  <w:style w:type="paragraph" w:styleId="927">
     <w:name w:val="Title"/>
-    <w:basedOn w:val="960"/>
-    <w:next w:val="960"/>
-    <w:link w:val="922"/>
+    <w:basedOn w:val="966"/>
+    <w:next w:val="966"/>
+    <w:link w:val="928"/>
     <w:uiPriority w:val="10"/>
     <w:qFormat/>
     <w:pPr>
@@ -45707,10 +46125,10 @@
       <w:szCs w:val="56"/>
     </w:rPr>
   </w:style>
-  <w:style w:type="character" w:styleId="922">
+  <w:style w:type="character" w:styleId="928">
     <w:name w:val="Title Char"/>
-    <w:basedOn w:val="911"/>
-    <w:link w:val="921"/>
+    <w:basedOn w:val="917"/>
+    <w:link w:val="927"/>
     <w:uiPriority w:val="10"/>
     <w:pPr>
       <w:pBdr/>
@@ -45724,11 +46142,11 @@
       <w:szCs w:val="56"/>
     </w:rPr>
   </w:style>
-  <w:style w:type="paragraph" w:styleId="923">
+  <w:style w:type="paragraph" w:styleId="929">
     <w:name w:val="Subtitle"/>
-    <w:basedOn w:val="960"/>
-    <w:next w:val="960"/>
-    <w:link w:val="924"/>
+    <w:basedOn w:val="966"/>
+    <w:next w:val="966"/>
+    <w:link w:val="930"/>
     <w:uiPriority w:val="11"/>
     <w:qFormat/>
     <w:pPr>
@@ -45746,10 +46164,10 @@
       <w:szCs w:val="28"/>
     </w:rPr>
   </w:style>
-  <w:style w:type="character" w:styleId="924">
+  <w:style w:type="character" w:styleId="930">
     <w:name w:val="Subtitle Char"/>
-    <w:basedOn w:val="911"/>
-    <w:link w:val="923"/>
+    <w:basedOn w:val="917"/>
+    <w:link w:val="929"/>
     <w:uiPriority w:val="11"/>
     <w:pPr>
       <w:pBdr/>
@@ -45763,11 +46181,11 @@
       <w:szCs w:val="28"/>
     </w:rPr>
   </w:style>
-  <w:style w:type="paragraph" w:styleId="925">
+  <w:style w:type="paragraph" w:styleId="931">
     <w:name w:val="Quote"/>
-    <w:basedOn w:val="960"/>
-    <w:next w:val="960"/>
-    <w:link w:val="926"/>
+    <w:basedOn w:val="966"/>
+    <w:next w:val="966"/>
+    <w:link w:val="932"/>
     <w:uiPriority w:val="29"/>
     <w:qFormat/>
     <w:pPr>
@@ -45782,10 +46200,10 @@
       <w:color w:val="404040" w:themeColor="text1" w:themeTint="BF"/>
     </w:rPr>
   </w:style>
-  <w:style w:type="character" w:styleId="926">
+  <w:style w:type="character" w:styleId="932">
     <w:name w:val="Quote Char"/>
-    <w:basedOn w:val="911"/>
-    <w:link w:val="925"/>
+    <w:basedOn w:val="917"/>
+    <w:link w:val="931"/>
     <w:uiPriority w:val="29"/>
     <w:pPr>
       <w:pBdr/>
@@ -45798,9 +46216,9 @@
       <w:color w:val="404040" w:themeColor="text1" w:themeTint="BF"/>
     </w:rPr>
   </w:style>
-  <w:style w:type="character" w:styleId="927">
+  <w:style w:type="character" w:styleId="933">
     <w:name w:val="Intense Emphasis"/>
-    <w:basedOn w:val="911"/>
+    <w:basedOn w:val="917"/>
     <w:uiPriority w:val="21"/>
     <w:qFormat/>
     <w:pPr>
@@ -45814,11 +46232,11 @@
       <w:color w:val="0f4761" w:themeColor="accent1" w:themeShade="BF"/>
     </w:rPr>
   </w:style>
-  <w:style w:type="paragraph" w:styleId="928">
+  <w:style w:type="paragraph" w:styleId="934">
     <w:name w:val="Intense Quote"/>
-    <w:basedOn w:val="960"/>
-    <w:next w:val="960"/>
-    <w:link w:val="929"/>
+    <w:basedOn w:val="966"/>
+    <w:next w:val="966"/>
+    <w:link w:val="935"/>
     <w:uiPriority w:val="30"/>
     <w:qFormat/>
     <w:pPr>
@@ -45836,10 +46254,10 @@
       <w:color w:val="0f4761" w:themeColor="accent1" w:themeShade="BF"/>
     </w:rPr>
   </w:style>
-  <w:style w:type="character" w:styleId="929">
+  <w:style w:type="character" w:styleId="935">
     <w:name w:val="Intense Quote Char"/>
-    <w:basedOn w:val="911"/>
-    <w:link w:val="928"/>
+    <w:basedOn w:val="917"/>
+    <w:link w:val="934"/>
     <w:uiPriority w:val="30"/>
     <w:pPr>
       <w:pBdr/>
@@ -45852,9 +46270,9 @@
       <w:color w:val="0f4761" w:themeColor="accent1" w:themeShade="BF"/>
     </w:rPr>
   </w:style>
-  <w:style w:type="character" w:styleId="930">
+  <w:style w:type="character" w:styleId="936">
     <w:name w:val="Intense Reference"/>
-    <w:basedOn w:val="911"/>
+    <w:basedOn w:val="917"/>
     <w:uiPriority w:val="32"/>
     <w:qFormat/>
     <w:pPr>
@@ -45870,9 +46288,9 @@
       <w:spacing w:val="5"/>
     </w:rPr>
   </w:style>
-  <w:style w:type="character" w:styleId="931">
+  <w:style w:type="character" w:styleId="937">
     <w:name w:val="Subtle Emphasis"/>
-    <w:basedOn w:val="911"/>
+    <w:basedOn w:val="917"/>
     <w:uiPriority w:val="19"/>
     <w:qFormat/>
     <w:pPr>
@@ -45886,9 +46304,9 @@
       <w:color w:val="404040" w:themeColor="text1" w:themeTint="BF"/>
     </w:rPr>
   </w:style>
-  <w:style w:type="character" w:styleId="932">
+  <w:style w:type="character" w:styleId="938">
     <w:name w:val="Emphasis"/>
-    <w:basedOn w:val="911"/>
+    <w:basedOn w:val="917"/>
     <w:uiPriority w:val="20"/>
     <w:qFormat/>
     <w:pPr>
@@ -45901,9 +46319,9 @@
       <w:iCs/>
     </w:rPr>
   </w:style>
-  <w:style w:type="character" w:styleId="933">
+  <w:style w:type="character" w:styleId="939">
     <w:name w:val="Strong"/>
-    <w:basedOn w:val="911"/>
+    <w:basedOn w:val="917"/>
     <w:uiPriority w:val="22"/>
     <w:qFormat/>
     <w:pPr>
@@ -45916,9 +46334,9 @@
       <w:bCs/>
     </w:rPr>
   </w:style>
-  <w:style w:type="character" w:styleId="934">
+  <w:style w:type="character" w:styleId="940">
     <w:name w:val="Subtle Reference"/>
-    <w:basedOn w:val="911"/>
+    <w:basedOn w:val="917"/>
     <w:uiPriority w:val="31"/>
     <w:qFormat/>
     <w:pPr>
@@ -45931,9 +46349,9 @@
       <w:color w:val="5a5a5a" w:themeColor="text1" w:themeTint="A5"/>
     </w:rPr>
   </w:style>
-  <w:style w:type="character" w:styleId="935">
+  <w:style w:type="character" w:styleId="941">
     <w:name w:val="Book Title"/>
-    <w:basedOn w:val="911"/>
+    <w:basedOn w:val="917"/>
     <w:uiPriority w:val="33"/>
     <w:qFormat/>
     <w:pPr>
@@ -45949,10 +46367,10 @@
       <w:spacing w:val="5"/>
     </w:rPr>
   </w:style>
-  <w:style w:type="paragraph" w:styleId="936">
+  <w:style w:type="paragraph" w:styleId="942">
     <w:name w:val="Header"/>
-    <w:basedOn w:val="960"/>
-    <w:link w:val="937"/>
+    <w:basedOn w:val="966"/>
+    <w:link w:val="943"/>
     <w:uiPriority w:val="99"/>
     <w:unhideWhenUsed/>
     <w:pPr>
@@ -45965,10 +46383,10 @@
       <w:ind/>
     </w:pPr>
   </w:style>
-  <w:style w:type="character" w:styleId="937">
+  <w:style w:type="character" w:styleId="943">
     <w:name w:val="Header Char"/>
-    <w:basedOn w:val="911"/>
-    <w:link w:val="936"/>
+    <w:basedOn w:val="917"/>
+    <w:link w:val="942"/>
     <w:uiPriority w:val="99"/>
     <w:pPr>
       <w:pBdr/>
@@ -45976,10 +46394,10 @@
       <w:ind/>
     </w:pPr>
   </w:style>
-  <w:style w:type="paragraph" w:styleId="938">
+  <w:style w:type="paragraph" w:styleId="944">
     <w:name w:val="Footer"/>
-    <w:basedOn w:val="960"/>
-    <w:link w:val="939"/>
+    <w:basedOn w:val="966"/>
+    <w:link w:val="945"/>
     <w:uiPriority w:val="99"/>
     <w:unhideWhenUsed/>
     <w:pPr>
@@ -45992,10 +46410,10 @@
       <w:ind/>
     </w:pPr>
   </w:style>
-  <w:style w:type="character" w:styleId="939">
+  <w:style w:type="character" w:styleId="945">
     <w:name w:val="Footer Char"/>
-    <w:basedOn w:val="911"/>
-    <w:link w:val="938"/>
+    <w:basedOn w:val="917"/>
+    <w:link w:val="944"/>
     <w:uiPriority w:val="99"/>
     <w:pPr>
       <w:pBdr/>
@@ -46003,10 +46421,10 @@
       <w:ind/>
     </w:pPr>
   </w:style>
-  <w:style w:type="paragraph" w:styleId="940">
+  <w:style w:type="paragraph" w:styleId="946">
     <w:name w:val="Caption"/>
-    <w:basedOn w:val="960"/>
-    <w:next w:val="960"/>
+    <w:basedOn w:val="966"/>
+    <w:next w:val="966"/>
     <w:uiPriority w:val="35"/>
     <w:unhideWhenUsed/>
     <w:qFormat/>
@@ -46023,10 +46441,10 @@
       <w:szCs w:val="18"/>
     </w:rPr>
   </w:style>
-  <w:style w:type="paragraph" w:styleId="941">
+  <w:style w:type="paragraph" w:styleId="947">
     <w:name w:val="footnote text"/>
-    <w:basedOn w:val="960"/>
-    <w:link w:val="942"/>
+    <w:basedOn w:val="966"/>
+    <w:link w:val="948"/>
     <w:uiPriority w:val="99"/>
     <w:semiHidden/>
     <w:unhideWhenUsed/>
@@ -46040,10 +46458,10 @@
       <w:szCs w:val="20"/>
     </w:rPr>
   </w:style>
-  <w:style w:type="character" w:styleId="942">
+  <w:style w:type="character" w:styleId="948">
     <w:name w:val="Footnote Text Char"/>
-    <w:basedOn w:val="911"/>
-    <w:link w:val="941"/>
+    <w:basedOn w:val="917"/>
+    <w:link w:val="947"/>
     <w:uiPriority w:val="99"/>
     <w:semiHidden/>
     <w:pPr>
@@ -46056,9 +46474,9 @@
       <w:szCs w:val="20"/>
     </w:rPr>
   </w:style>
-  <w:style w:type="character" w:styleId="943">
+  <w:style w:type="character" w:styleId="949">
     <w:name w:val="footnote reference"/>
-    <w:basedOn w:val="911"/>
+    <w:basedOn w:val="917"/>
     <w:uiPriority w:val="99"/>
     <w:semiHidden/>
     <w:unhideWhenUsed/>
@@ -46071,10 +46489,10 @@
       <w:vertAlign w:val="superscript"/>
     </w:rPr>
   </w:style>
-  <w:style w:type="paragraph" w:styleId="944">
+  <w:style w:type="paragraph" w:styleId="950">
     <w:name w:val="endnote text"/>
-    <w:basedOn w:val="960"/>
-    <w:link w:val="945"/>
+    <w:basedOn w:val="966"/>
+    <w:link w:val="951"/>
     <w:uiPriority w:val="99"/>
     <w:semiHidden/>
     <w:unhideWhenUsed/>
@@ -46088,10 +46506,10 @@
       <w:szCs w:val="20"/>
     </w:rPr>
   </w:style>
-  <w:style w:type="character" w:styleId="945">
+  <w:style w:type="character" w:styleId="951">
     <w:name w:val="Endnote Text Char"/>
-    <w:basedOn w:val="911"/>
-    <w:link w:val="944"/>
+    <w:basedOn w:val="917"/>
+    <w:link w:val="950"/>
     <w:uiPriority w:val="99"/>
     <w:semiHidden/>
     <w:pPr>
@@ -46104,9 +46522,9 @@
       <w:szCs w:val="20"/>
     </w:rPr>
   </w:style>
-  <w:style w:type="character" w:styleId="946">
+  <w:style w:type="character" w:styleId="952">
     <w:name w:val="endnote reference"/>
-    <w:basedOn w:val="911"/>
+    <w:basedOn w:val="917"/>
     <w:uiPriority w:val="99"/>
     <w:semiHidden/>
     <w:unhideWhenUsed/>
@@ -46119,9 +46537,9 @@
       <w:vertAlign w:val="superscript"/>
     </w:rPr>
   </w:style>
-  <w:style w:type="character" w:styleId="947">
+  <w:style w:type="character" w:styleId="953">
     <w:name w:val="Hyperlink"/>
-    <w:basedOn w:val="911"/>
+    <w:basedOn w:val="917"/>
     <w:uiPriority w:val="99"/>
     <w:unhideWhenUsed/>
     <w:pPr>
@@ -46134,9 +46552,9 @@
       <w:u w:val="single"/>
     </w:rPr>
   </w:style>
-  <w:style w:type="character" w:styleId="948">
+  <w:style w:type="character" w:styleId="954">
     <w:name w:val="FollowedHyperlink"/>
-    <w:basedOn w:val="911"/>
+    <w:basedOn w:val="917"/>
     <w:uiPriority w:val="99"/>
     <w:semiHidden/>
     <w:unhideWhenUsed/>
@@ -46150,10 +46568,10 @@
       <w:u w:val="single"/>
     </w:rPr>
   </w:style>
-  <w:style w:type="paragraph" w:styleId="949">
+  <w:style w:type="paragraph" w:styleId="955">
     <w:name w:val="toc 1"/>
-    <w:basedOn w:val="960"/>
-    <w:next w:val="960"/>
+    <w:basedOn w:val="966"/>
+    <w:next w:val="966"/>
     <w:uiPriority w:val="39"/>
     <w:unhideWhenUsed/>
     <w:pPr>
@@ -46162,10 +46580,10 @@
       <w:ind/>
     </w:pPr>
   </w:style>
-  <w:style w:type="paragraph" w:styleId="950">
+  <w:style w:type="paragraph" w:styleId="956">
     <w:name w:val="toc 2"/>
-    <w:basedOn w:val="960"/>
-    <w:next w:val="960"/>
+    <w:basedOn w:val="966"/>
+    <w:next w:val="966"/>
     <w:uiPriority w:val="39"/>
     <w:unhideWhenUsed/>
     <w:pPr>
@@ -46174,10 +46592,10 @@
       <w:ind w:left="220"/>
     </w:pPr>
   </w:style>
-  <w:style w:type="paragraph" w:styleId="951">
+  <w:style w:type="paragraph" w:styleId="957">
     <w:name w:val="toc 3"/>
-    <w:basedOn w:val="960"/>
-    <w:next w:val="960"/>
+    <w:basedOn w:val="966"/>
+    <w:next w:val="966"/>
     <w:uiPriority w:val="39"/>
     <w:unhideWhenUsed/>
     <w:pPr>
@@ -46186,10 +46604,10 @@
       <w:ind w:left="440"/>
     </w:pPr>
   </w:style>
-  <w:style w:type="paragraph" w:styleId="952">
+  <w:style w:type="paragraph" w:styleId="958">
     <w:name w:val="toc 4"/>
-    <w:basedOn w:val="960"/>
-    <w:next w:val="960"/>
+    <w:basedOn w:val="966"/>
+    <w:next w:val="966"/>
     <w:uiPriority w:val="39"/>
     <w:unhideWhenUsed/>
     <w:pPr>
@@ -46198,10 +46616,10 @@
       <w:ind w:left="660"/>
     </w:pPr>
   </w:style>
-  <w:style w:type="paragraph" w:styleId="953">
+  <w:style w:type="paragraph" w:styleId="959">
     <w:name w:val="toc 5"/>
-    <w:basedOn w:val="960"/>
-    <w:next w:val="960"/>
+    <w:basedOn w:val="966"/>
+    <w:next w:val="966"/>
     <w:uiPriority w:val="39"/>
     <w:unhideWhenUsed/>
     <w:pPr>
@@ -46210,10 +46628,10 @@
       <w:ind w:left="880"/>
     </w:pPr>
   </w:style>
-  <w:style w:type="paragraph" w:styleId="954">
+  <w:style w:type="paragraph" w:styleId="960">
     <w:name w:val="toc 6"/>
-    <w:basedOn w:val="960"/>
-    <w:next w:val="960"/>
+    <w:basedOn w:val="966"/>
+    <w:next w:val="966"/>
     <w:uiPriority w:val="39"/>
     <w:unhideWhenUsed/>
     <w:pPr>
@@ -46222,10 +46640,10 @@
       <w:ind w:left="1100"/>
     </w:pPr>
   </w:style>
-  <w:style w:type="paragraph" w:styleId="955">
+  <w:style w:type="paragraph" w:styleId="961">
     <w:name w:val="toc 7"/>
-    <w:basedOn w:val="960"/>
-    <w:next w:val="960"/>
+    <w:basedOn w:val="966"/>
+    <w:next w:val="966"/>
     <w:uiPriority w:val="39"/>
     <w:unhideWhenUsed/>
     <w:pPr>
@@ -46234,10 +46652,10 @@
       <w:ind w:left="1320"/>
     </w:pPr>
   </w:style>
-  <w:style w:type="paragraph" w:styleId="956">
+  <w:style w:type="paragraph" w:styleId="962">
     <w:name w:val="toc 8"/>
-    <w:basedOn w:val="960"/>
-    <w:next w:val="960"/>
+    <w:basedOn w:val="966"/>
+    <w:next w:val="966"/>
     <w:uiPriority w:val="39"/>
     <w:unhideWhenUsed/>
     <w:pPr>
@@ -46246,10 +46664,10 @@
       <w:ind w:left="1540"/>
     </w:pPr>
   </w:style>
-  <w:style w:type="paragraph" w:styleId="957">
+  <w:style w:type="paragraph" w:styleId="963">
     <w:name w:val="toc 9"/>
-    <w:basedOn w:val="960"/>
-    <w:next w:val="960"/>
+    <w:basedOn w:val="966"/>
+    <w:next w:val="966"/>
     <w:uiPriority w:val="39"/>
     <w:unhideWhenUsed/>
     <w:pPr>
@@ -46258,7 +46676,7 @@
       <w:ind w:left="1760"/>
     </w:pPr>
   </w:style>
-  <w:style w:type="paragraph" w:styleId="958">
+  <w:style w:type="paragraph" w:styleId="964">
     <w:name w:val="TOC Heading"/>
     <w:uiPriority w:val="39"/>
     <w:unhideWhenUsed/>
@@ -46268,10 +46686,10 @@
       <w:ind/>
     </w:pPr>
   </w:style>
-  <w:style w:type="paragraph" w:styleId="959">
+  <w:style w:type="paragraph" w:styleId="965">
     <w:name w:val="table of figures"/>
-    <w:basedOn w:val="960"/>
-    <w:next w:val="960"/>
+    <w:basedOn w:val="966"/>
+    <w:next w:val="966"/>
     <w:uiPriority w:val="99"/>
     <w:unhideWhenUsed/>
     <w:pPr>
@@ -46280,7 +46698,7 @@
       <w:ind/>
     </w:pPr>
   </w:style>
-  <w:style w:type="paragraph" w:styleId="960" w:default="1">
+  <w:style w:type="paragraph" w:styleId="966" w:default="1">
     <w:name w:val="Normal"/>
     <w:qFormat/>
     <w:pPr>
@@ -46289,7 +46707,7 @@
       <w:ind/>
     </w:pPr>
   </w:style>
-  <w:style w:type="table" w:styleId="961" w:default="1">
+  <w:style w:type="table" w:styleId="967" w:default="1">
     <w:name w:val="Normal Table"/>
     <w:uiPriority w:val="99"/>
     <w:semiHidden/>
@@ -46482,7 +46900,7 @@
       </w:tcPr>
     </w:tblStylePr>
   </w:style>
-  <w:style w:type="numbering" w:styleId="962" w:default="1">
+  <w:style w:type="numbering" w:styleId="968" w:default="1">
     <w:name w:val="No List"/>
     <w:uiPriority w:val="99"/>
     <w:semiHidden/>
@@ -46493,9 +46911,9 @@
       <w:ind/>
     </w:pPr>
   </w:style>
-  <w:style w:type="paragraph" w:styleId="963">
+  <w:style w:type="paragraph" w:styleId="969">
     <w:name w:val="No Spacing"/>
-    <w:basedOn w:val="960"/>
+    <w:basedOn w:val="966"/>
     <w:uiPriority w:val="1"/>
     <w:qFormat/>
     <w:pPr>
@@ -46504,9 +46922,9 @@
       <w:ind/>
     </w:pPr>
   </w:style>
-  <w:style w:type="paragraph" w:styleId="964">
+  <w:style w:type="paragraph" w:styleId="970">
     <w:name w:val="List Paragraph"/>
-    <w:basedOn w:val="960"/>
+    <w:basedOn w:val="966"/>
     <w:uiPriority w:val="34"/>
     <w:qFormat/>
     <w:pPr>

</xml_diff>

<commit_message>
added id to all network messages (logs, updates) and api/scripts/{id}/browserstate endpoint
</commit_message>
<xml_diff>
--- a/Readme.docx
+++ b/Readme.docx
@@ -3497,6 +3497,13 @@
           <w:highlight w:val="none"/>
         </w:rPr>
       </w:r>
+      <w:r>
+        <w:rPr>
+          <w:b/>
+          <w:bCs/>
+          <w:highlight w:val="none"/>
+        </w:rPr>
+      </w:r>
     </w:p>
     <w:p>
       <w:pPr>
@@ -3539,7 +3546,16 @@
           <w:b/>
           <w:bCs/>
           <w:i/>
-          <w:iCs/>
+          <w:color w:val="70ad47"/>
+          <w:sz w:val="22"/>
+          <w:szCs w:val="22"/>
+        </w:rPr>
+      </w:r>
+      <w:r>
+        <w:rPr>
+          <w:b/>
+          <w:bCs/>
+          <w:i/>
           <w:color w:val="70ad47"/>
           <w:sz w:val="22"/>
           <w:szCs w:val="22"/>
@@ -3588,6 +3604,13 @@
           <w:highlight w:val="none"/>
         </w:rPr>
       </w:r>
+      <w:r>
+        <w:rPr>
+          <w:b/>
+          <w:bCs/>
+          <w:highlight w:val="none"/>
+        </w:rPr>
+      </w:r>
     </w:p>
     <w:p>
       <w:pPr>
@@ -3624,6 +3647,13 @@
           <w:highlight w:val="none"/>
         </w:rPr>
       </w:r>
+      <w:r>
+        <w:rPr>
+          <w:b/>
+          <w:bCs/>
+          <w:highlight w:val="none"/>
+        </w:rPr>
+      </w:r>
     </w:p>
     <w:p>
       <w:pPr>
@@ -3645,6 +3675,13 @@
           <w:highlight w:val="none"/>
         </w:rPr>
       </w:pPr>
+      <w:r>
+        <w:rPr>
+          <w:b/>
+          <w:bCs/>
+          <w:highlight w:val="none"/>
+        </w:rPr>
+      </w:r>
       <w:r>
         <w:rPr>
           <w:b/>
@@ -4447,6 +4484,17 @@
           <w:highlight w:val="none"/>
         </w:rPr>
       </w:pPr>
+      <w:r>
+        <w:rPr>
+          <w:rFonts w:ascii="Arial" w:hAnsi="Arial" w:eastAsia="Arial" w:cs="Arial"/>
+          <w:b w:val="0"/>
+          <w:bCs w:val="0"/>
+          <w:color w:val="000000" w:themeColor="text1"/>
+          <w:sz w:val="22"/>
+          <w:szCs w:val="22"/>
+          <w:highlight w:val="none"/>
+        </w:rPr>
+      </w:r>
       <w:r>
         <w:rPr>
           <w:rFonts w:ascii="Arial" w:hAnsi="Arial" w:eastAsia="Arial" w:cs="Arial"/>
@@ -8375,6 +8423,157 @@
           <w:b/>
           <w:bCs/>
           <w:i/>
+          <w:highlight w:val="none"/>
+        </w:rPr>
+      </w:r>
+    </w:p>
+    <w:p>
+      <w:pPr>
+        <w:suppressLineNumbers w:val="false"/>
+        <w:pBdr>
+          <w:top w:val="none" w:color="000000" w:sz="4" w:space="0"/>
+          <w:left w:val="none" w:color="000000" w:sz="4" w:space="0"/>
+          <w:bottom w:val="none" w:color="000000" w:sz="4" w:space="0"/>
+          <w:right w:val="none" w:color="000000" w:sz="4" w:space="0"/>
+        </w:pBdr>
+        <w:shd w:val="clear" w:color="ffffff" w:fill="ffffff"/>
+        <w:spacing w:after="0" w:before="0" w:line="276" w:lineRule="auto"/>
+        <w:ind w:right="0" w:firstLine="0" w:left="0"/>
+        <w:contextualSpacing w:val="false"/>
+        <w:jc w:val="left"/>
+        <w:rPr>
+          <w:b/>
+          <w:bCs/>
+          <w:highlight w:val="none"/>
+        </w:rPr>
+      </w:pPr>
+      <w:r>
+        <w:rPr>
+          <w:b/>
+          <w:bCs/>
+          <w:highlight w:val="none"/>
+        </w:rPr>
+      </w:r>
+      <w:r>
+        <w:rPr>
+          <w:b/>
+          <w:bCs/>
+          <w:highlight w:val="none"/>
+        </w:rPr>
+      </w:r>
+      <w:r>
+        <w:rPr>
+          <w:b/>
+          <w:bCs/>
+          <w:highlight w:val="none"/>
+        </w:rPr>
+      </w:r>
+    </w:p>
+    <w:p>
+      <w:pPr>
+        <w:suppressLineNumbers w:val="false"/>
+        <w:pBdr>
+          <w:top w:val="none" w:color="000000" w:sz="4" w:space="0"/>
+          <w:left w:val="none" w:color="000000" w:sz="4" w:space="0"/>
+          <w:bottom w:val="none" w:color="000000" w:sz="4" w:space="0"/>
+          <w:right w:val="none" w:color="000000" w:sz="4" w:space="0"/>
+        </w:pBdr>
+        <w:shd w:val="clear" w:color="ffffff" w:fill="ffffff"/>
+        <w:spacing w:after="0" w:before="0" w:line="276" w:lineRule="auto"/>
+        <w:ind w:right="0" w:firstLine="0" w:left="0"/>
+        <w:contextualSpacing w:val="false"/>
+        <w:jc w:val="left"/>
+        <w:rPr>
+          <w:b/>
+          <w:bCs/>
+          <w:i/>
+          <w:color w:val="70ad47" w:themeColor="accent6"/>
+          <w:highlight w:val="none"/>
+        </w:rPr>
+      </w:pPr>
+      <w:r>
+        <w:rPr>
+          <w:b/>
+          <w:bCs/>
+          <w:highlight w:val="none"/>
+        </w:rPr>
+        <w:t xml:space="preserve">Set browser state for the script (cookies, sessions) </w:t>
+      </w:r>
+      <w:r>
+        <w:rPr>
+          <w:b/>
+          <w:bCs/>
+          <w:i/>
+          <w:iCs/>
+          <w:color w:val="70ad47" w:themeColor="accent6"/>
+          <w:highlight w:val="none"/>
+        </w:rPr>
+        <w:t xml:space="preserve">POST /api/scripts/{id}/browserstate</w:t>
+      </w:r>
+      <w:r>
+        <w:rPr>
+          <w:i/>
+          <w:iCs/>
+          <w:color w:val="70ad47" w:themeColor="accent6"/>
+        </w:rPr>
+      </w:r>
+      <w:r>
+        <w:rPr>
+          <w:b/>
+          <w:bCs/>
+          <w:i/>
+          <w:color w:val="70ad47" w:themeColor="accent6"/>
+          <w:highlight w:val="none"/>
+        </w:rPr>
+      </w:r>
+    </w:p>
+    <w:p>
+      <w:pPr>
+        <w:suppressLineNumbers w:val="false"/>
+        <w:pBdr>
+          <w:top w:val="none" w:color="000000" w:sz="4" w:space="0"/>
+          <w:left w:val="none" w:color="000000" w:sz="4" w:space="0"/>
+          <w:bottom w:val="none" w:color="000000" w:sz="4" w:space="0"/>
+          <w:right w:val="none" w:color="000000" w:sz="4" w:space="0"/>
+        </w:pBdr>
+        <w:shd w:val="clear" w:color="ffffff" w:fill="ffffff"/>
+        <w:spacing w:after="0" w:before="0" w:line="276" w:lineRule="auto"/>
+        <w:ind w:right="0" w:firstLine="0" w:left="0"/>
+        <w:contextualSpacing w:val="false"/>
+        <w:jc w:val="left"/>
+        <w:rPr>
+          <w:b w:val="0"/>
+          <w:bCs w:val="0"/>
+          <w:highlight w:val="none"/>
+        </w:rPr>
+      </w:pPr>
+      <w:r>
+        <w:rPr>
+          <w:b/>
+          <w:bCs/>
+          <w:highlight w:val="none"/>
+        </w:rPr>
+        <w:t xml:space="preserve">Accepts: </w:t>
+      </w:r>
+      <w:r>
+        <w:rPr>
+          <w:b w:val="0"/>
+          <w:bCs w:val="0"/>
+          <w:highlight w:val="none"/>
+        </w:rPr>
+        <w:t xml:space="preserve">String as Playwright's Browser State file</w:t>
+      </w:r>
+      <w:r>
+        <w:rPr>
+          <w:b w:val="0"/>
+          <w:bCs w:val="0"/>
+          <w:highlight w:val="none"/>
+        </w:rPr>
+      </w:r>
+      <w:r>
+        <w:rPr>
+          <w:b w:val="0"/>
+          <w:bCs w:val="0"/>
           <w:highlight w:val="none"/>
         </w:rPr>
       </w:r>

</xml_diff>